<commit_message>
Modify the template as a draft.
</commit_message>
<xml_diff>
--- a/Documents/D01-Community Research and Understanding Feb3-2021/P03 - 405 - Activity - Technology configuration inventory.docx
+++ b/Documents/D01-Community Research and Understanding Feb3-2021/P03 - 405 - Activity - Technology configuration inventory.docx
@@ -83,7 +83,7 @@
           <w:szCs w:val="28"/>
           <w:lang w:val="en-US"/>
         </w:rPr>
-        <w:t>Technology configuration inventory</w:t>
+        <w:tab/>
       </w:r>
     </w:p>
     <w:p>
@@ -144,19 +144,11 @@
                 <w:lang w:val="en-US"/>
               </w:rPr>
             </w:pPr>
-            <w:proofErr w:type="spellStart"/>
-            <w:r>
-              <w:rPr>
-                <w:lang w:val="en-US"/>
-              </w:rPr>
-              <w:t>Jiwoun</w:t>
-            </w:r>
-            <w:proofErr w:type="spellEnd"/>
-            <w:r>
-              <w:rPr>
-                <w:lang w:val="en-US"/>
-              </w:rPr>
-              <w:t xml:space="preserve"> Kim</w:t>
+            <w:r>
+              <w:rPr>
+                <w:lang w:val="en-US"/>
+              </w:rPr>
+              <w:t>Brandon, Brian</w:t>
             </w:r>
           </w:p>
         </w:tc>
@@ -172,14 +164,12 @@
                 <w:lang w:val="en-US"/>
               </w:rPr>
             </w:pPr>
-            <w:bookmarkStart w:id="0" w:name="_GoBack"/>
             <w:r>
               <w:rPr>
                 <w:lang w:val="en-US"/>
               </w:rPr>
               <w:t>Community (UN SD goal):</w:t>
             </w:r>
-            <w:bookmarkEnd w:id="0"/>
           </w:p>
         </w:tc>
         <w:tc>
@@ -196,6 +186,12 @@
                 <w:lang w:val="en-US"/>
               </w:rPr>
             </w:pPr>
+            <w:r>
+              <w:rPr>
+                <w:lang w:val="en-US"/>
+              </w:rPr>
+              <w:t>#4 Quality Education</w:t>
+            </w:r>
           </w:p>
         </w:tc>
       </w:tr>
@@ -232,6 +228,12 @@
                 <w:lang w:val="en-US"/>
               </w:rPr>
             </w:pPr>
+            <w:r>
+              <w:rPr>
+                <w:lang w:val="en-US"/>
+              </w:rPr>
+              <w:t>February 3, 2021</w:t>
+            </w:r>
           </w:p>
         </w:tc>
       </w:tr>
@@ -639,7 +641,7 @@
                 <w:bCs/>
                 <w:lang w:val="en-US"/>
               </w:rPr>
-              <w:t>Platform type or name</w:t>
+              <w:t>Content sharing type</w:t>
             </w:r>
           </w:p>
         </w:tc>
@@ -754,6 +756,12 @@
                 <w:lang w:val="en-US"/>
               </w:rPr>
             </w:pPr>
+            <w:r>
+              <w:rPr>
+                <w:lang w:val="en-US"/>
+              </w:rPr>
+              <w:t>Posting YouTube Link</w:t>
+            </w:r>
           </w:p>
         </w:tc>
         <w:tc>
@@ -767,6 +775,32 @@
                 <w:lang w:val="en-US"/>
               </w:rPr>
             </w:pPr>
+            <w:r>
+              <w:rPr>
+                <w:lang w:val="en-US"/>
+              </w:rPr>
+              <w:t xml:space="preserve">Micro </w:t>
+            </w:r>
+            <w:proofErr w:type="spellStart"/>
+            <w:r>
+              <w:rPr>
+                <w:lang w:val="en-US"/>
+              </w:rPr>
+              <w:t>bloging</w:t>
+            </w:r>
+            <w:proofErr w:type="spellEnd"/>
+            <w:r>
+              <w:rPr>
+                <w:lang w:val="en-US"/>
+              </w:rPr>
+              <w:t>, Review for the content, Categorizing the content, scoring the content</w:t>
+            </w:r>
+            <w:r>
+              <w:rPr>
+                <w:lang w:val="en-US"/>
+              </w:rPr>
+              <w:t xml:space="preserve"> </w:t>
+            </w:r>
           </w:p>
         </w:tc>
         <w:tc>
@@ -780,6 +814,24 @@
                 <w:lang w:val="en-US"/>
               </w:rPr>
             </w:pPr>
+            <w:r>
+              <w:rPr>
+                <w:lang w:val="en-US"/>
+              </w:rPr>
+              <w:t xml:space="preserve">Post, repost, comments, </w:t>
+            </w:r>
+            <w:r>
+              <w:rPr>
+                <w:lang w:val="en-US"/>
+              </w:rPr>
+              <w:t xml:space="preserve">recommends, and </w:t>
+            </w:r>
+            <w:r>
+              <w:rPr>
+                <w:lang w:val="en-US"/>
+              </w:rPr>
+              <w:t>hash tags</w:t>
+            </w:r>
           </w:p>
         </w:tc>
         <w:tc>
@@ -793,6 +845,44 @@
                 <w:lang w:val="en-US"/>
               </w:rPr>
             </w:pPr>
+            <w:r>
+              <w:rPr>
+                <w:lang w:val="en-US"/>
+              </w:rPr>
+              <w:t>A user post</w:t>
+            </w:r>
+            <w:r>
+              <w:rPr>
+                <w:lang w:val="en-US"/>
+              </w:rPr>
+              <w:t>s</w:t>
+            </w:r>
+            <w:r>
+              <w:rPr>
+                <w:lang w:val="en-US"/>
+              </w:rPr>
+              <w:t xml:space="preserve"> </w:t>
+            </w:r>
+            <w:r>
+              <w:rPr>
+                <w:lang w:val="en-US"/>
+              </w:rPr>
+              <w:t xml:space="preserve">a </w:t>
+            </w:r>
+            <w:proofErr w:type="gramStart"/>
+            <w:r>
+              <w:rPr>
+                <w:lang w:val="en-US"/>
+              </w:rPr>
+              <w:t>YouTube(</w:t>
+            </w:r>
+            <w:proofErr w:type="gramEnd"/>
+            <w:r>
+              <w:rPr>
+                <w:lang w:val="en-US"/>
+              </w:rPr>
+              <w:t>or Vimeo) video tutorial’s link. And others comment, like, and repost.</w:t>
+            </w:r>
           </w:p>
         </w:tc>
       </w:tr>
@@ -871,7 +961,25 @@
                 <w:bCs/>
                 <w:lang w:val="en-US"/>
               </w:rPr>
-              <w:t>Tool type or name</w:t>
+              <w:t>Micro-</w:t>
+            </w:r>
+            <w:proofErr w:type="spellStart"/>
+            <w:r>
+              <w:rPr>
+                <w:b/>
+                <w:bCs/>
+                <w:lang w:val="en-US"/>
+              </w:rPr>
+              <w:t>bloging</w:t>
+            </w:r>
+            <w:proofErr w:type="spellEnd"/>
+            <w:r>
+              <w:rPr>
+                <w:b/>
+                <w:bCs/>
+                <w:lang w:val="en-US"/>
+              </w:rPr>
+              <w:t xml:space="preserve"> type of posting</w:t>
             </w:r>
           </w:p>
         </w:tc>
@@ -982,6 +1090,12 @@
                 <w:lang w:val="en-US"/>
               </w:rPr>
             </w:pPr>
+            <w:r>
+              <w:rPr>
+                <w:lang w:val="en-US"/>
+              </w:rPr>
+              <w:t>Post a content</w:t>
+            </w:r>
           </w:p>
         </w:tc>
         <w:tc>
@@ -995,6 +1109,12 @@
                 <w:lang w:val="en-US"/>
               </w:rPr>
             </w:pPr>
+            <w:r>
+              <w:rPr>
+                <w:lang w:val="en-US"/>
+              </w:rPr>
+              <w:t>Post a video link with short description</w:t>
+            </w:r>
           </w:p>
         </w:tc>
         <w:tc>
@@ -1008,6 +1128,12 @@
                 <w:lang w:val="en-US"/>
               </w:rPr>
             </w:pPr>
+            <w:r>
+              <w:rPr>
+                <w:lang w:val="en-US"/>
+              </w:rPr>
+              <w:t>Video link, short description</w:t>
+            </w:r>
           </w:p>
         </w:tc>
         <w:tc>
@@ -1021,6 +1147,774 @@
                 <w:lang w:val="en-US"/>
               </w:rPr>
             </w:pPr>
+            <w:r>
+              <w:rPr>
+                <w:lang w:val="en-US"/>
+              </w:rPr>
+              <w:t>A user posts a content include video link and short description.</w:t>
+            </w:r>
+          </w:p>
+        </w:tc>
+      </w:tr>
+      <w:tr>
+        <w:tc>
+          <w:tcPr>
+            <w:tcW w:w="2706" w:type="dxa"/>
+            <w:shd w:val="clear" w:color="auto" w:fill="D9E2F3" w:themeFill="accent1" w:themeFillTint="33"/>
+          </w:tcPr>
+          <w:p>
+            <w:pPr>
+              <w:spacing w:before="120" w:after="120"/>
+              <w:rPr>
+                <w:b/>
+                <w:bCs/>
+                <w:lang w:val="en-US"/>
+              </w:rPr>
+            </w:pPr>
+            <w:r>
+              <w:rPr>
+                <w:b/>
+                <w:bCs/>
+                <w:lang w:val="en-US"/>
+              </w:rPr>
+              <w:lastRenderedPageBreak/>
+              <w:t>Stand-alone tool</w:t>
+            </w:r>
+          </w:p>
+        </w:tc>
+        <w:tc>
+          <w:tcPr>
+            <w:tcW w:w="8084" w:type="dxa"/>
+            <w:gridSpan w:val="3"/>
+            <w:shd w:val="clear" w:color="auto" w:fill="D9E2F3" w:themeFill="accent1" w:themeFillTint="33"/>
+          </w:tcPr>
+          <w:p>
+            <w:pPr>
+              <w:spacing w:before="120" w:after="120"/>
+              <w:rPr>
+                <w:b/>
+                <w:bCs/>
+                <w:lang w:val="en-US"/>
+              </w:rPr>
+            </w:pPr>
+            <w:r>
+              <w:rPr>
+                <w:b/>
+                <w:bCs/>
+                <w:lang w:val="en-US"/>
+              </w:rPr>
+              <w:t>Re-posting tool</w:t>
+            </w:r>
+          </w:p>
+        </w:tc>
+      </w:tr>
+      <w:tr>
+        <w:tc>
+          <w:tcPr>
+            <w:tcW w:w="2706" w:type="dxa"/>
+          </w:tcPr>
+          <w:p>
+            <w:pPr>
+              <w:spacing w:before="120" w:after="120"/>
+              <w:rPr>
+                <w:b/>
+                <w:bCs/>
+                <w:lang w:val="en-US"/>
+              </w:rPr>
+            </w:pPr>
+            <w:r>
+              <w:rPr>
+                <w:b/>
+                <w:bCs/>
+                <w:lang w:val="en-US"/>
+              </w:rPr>
+              <w:t>Supported activities</w:t>
+            </w:r>
+          </w:p>
+        </w:tc>
+        <w:tc>
+          <w:tcPr>
+            <w:tcW w:w="2694" w:type="dxa"/>
+          </w:tcPr>
+          <w:p>
+            <w:pPr>
+              <w:spacing w:before="120" w:after="120"/>
+              <w:rPr>
+                <w:b/>
+                <w:bCs/>
+                <w:lang w:val="en-US"/>
+              </w:rPr>
+            </w:pPr>
+            <w:r>
+              <w:rPr>
+                <w:b/>
+                <w:bCs/>
+                <w:lang w:val="en-US"/>
+              </w:rPr>
+              <w:t>Tool</w:t>
+            </w:r>
+          </w:p>
+        </w:tc>
+        <w:tc>
+          <w:tcPr>
+            <w:tcW w:w="2695" w:type="dxa"/>
+          </w:tcPr>
+          <w:p>
+            <w:pPr>
+              <w:spacing w:before="120" w:after="120"/>
+              <w:rPr>
+                <w:b/>
+                <w:bCs/>
+                <w:lang w:val="en-US"/>
+              </w:rPr>
+            </w:pPr>
+            <w:r>
+              <w:rPr>
+                <w:b/>
+                <w:bCs/>
+                <w:lang w:val="en-US"/>
+              </w:rPr>
+              <w:t>Key features</w:t>
+            </w:r>
+          </w:p>
+        </w:tc>
+        <w:tc>
+          <w:tcPr>
+            <w:tcW w:w="2695" w:type="dxa"/>
+          </w:tcPr>
+          <w:p>
+            <w:pPr>
+              <w:spacing w:before="120" w:after="120"/>
+              <w:rPr>
+                <w:b/>
+                <w:bCs/>
+                <w:lang w:val="en-US"/>
+              </w:rPr>
+            </w:pPr>
+            <w:r>
+              <w:rPr>
+                <w:b/>
+                <w:bCs/>
+                <w:lang w:val="en-US"/>
+              </w:rPr>
+              <w:t>Usage notes</w:t>
+            </w:r>
+          </w:p>
+        </w:tc>
+      </w:tr>
+      <w:tr>
+        <w:tc>
+          <w:tcPr>
+            <w:tcW w:w="2706" w:type="dxa"/>
+          </w:tcPr>
+          <w:p>
+            <w:pPr>
+              <w:spacing w:before="120" w:after="120"/>
+              <w:rPr>
+                <w:lang w:val="en-US"/>
+              </w:rPr>
+            </w:pPr>
+            <w:r>
+              <w:rPr>
+                <w:lang w:val="en-US"/>
+              </w:rPr>
+              <w:t>Someone bumps up a posting in order to notify it is very useful or important</w:t>
+            </w:r>
+          </w:p>
+        </w:tc>
+        <w:tc>
+          <w:tcPr>
+            <w:tcW w:w="2694" w:type="dxa"/>
+          </w:tcPr>
+          <w:p>
+            <w:pPr>
+              <w:spacing w:before="120" w:after="120"/>
+              <w:rPr>
+                <w:lang w:val="en-US"/>
+              </w:rPr>
+            </w:pPr>
+            <w:r>
+              <w:rPr>
+                <w:lang w:val="en-US"/>
+              </w:rPr>
+              <w:t>Re-posting a post that are already posted.</w:t>
+            </w:r>
+          </w:p>
+        </w:tc>
+        <w:tc>
+          <w:tcPr>
+            <w:tcW w:w="2695" w:type="dxa"/>
+          </w:tcPr>
+          <w:p>
+            <w:pPr>
+              <w:spacing w:before="120" w:after="120"/>
+              <w:rPr>
+                <w:lang w:val="en-US"/>
+              </w:rPr>
+            </w:pPr>
+            <w:r>
+              <w:rPr>
+                <w:lang w:val="en-US"/>
+              </w:rPr>
+              <w:t xml:space="preserve">The re-posting includes </w:t>
+            </w:r>
+            <w:r>
+              <w:rPr>
+                <w:lang w:val="en-US"/>
+              </w:rPr>
+              <w:t>original posting and additional short description</w:t>
+            </w:r>
+          </w:p>
+        </w:tc>
+        <w:tc>
+          <w:tcPr>
+            <w:tcW w:w="2695" w:type="dxa"/>
+          </w:tcPr>
+          <w:p>
+            <w:pPr>
+              <w:spacing w:before="120" w:after="120"/>
+              <w:rPr>
+                <w:lang w:val="en-US"/>
+              </w:rPr>
+            </w:pPr>
+            <w:r>
+              <w:rPr>
+                <w:lang w:val="en-US"/>
+              </w:rPr>
+              <w:t xml:space="preserve">A user </w:t>
+            </w:r>
+            <w:r>
+              <w:rPr>
+                <w:lang w:val="en-US"/>
+              </w:rPr>
+              <w:t>re-</w:t>
+            </w:r>
+            <w:r>
+              <w:rPr>
+                <w:lang w:val="en-US"/>
+              </w:rPr>
+              <w:t xml:space="preserve">posts a </w:t>
+            </w:r>
+            <w:r>
+              <w:rPr>
+                <w:lang w:val="en-US"/>
+              </w:rPr>
+              <w:t>post in order to let someone get to know a post that someone might be missed</w:t>
+            </w:r>
+            <w:r>
+              <w:rPr>
+                <w:lang w:val="en-US"/>
+              </w:rPr>
+              <w:t>.</w:t>
+            </w:r>
+          </w:p>
+        </w:tc>
+      </w:tr>
+    </w:tbl>
+    <w:p>
+      <w:pPr>
+        <w:spacing w:after="0"/>
+      </w:pPr>
+    </w:p>
+    <w:p>
+      <w:pPr>
+        <w:spacing w:after="0"/>
+      </w:pPr>
+    </w:p>
+    <w:tbl>
+      <w:tblPr>
+        <w:tblStyle w:val="TableGrid"/>
+        <w:tblW w:w="0" w:type="auto"/>
+        <w:tblLook w:val="04A0" w:firstRow="1" w:lastRow="0" w:firstColumn="1" w:lastColumn="0" w:noHBand="0" w:noVBand="1"/>
+      </w:tblPr>
+      <w:tblGrid>
+        <w:gridCol w:w="2706"/>
+        <w:gridCol w:w="2694"/>
+        <w:gridCol w:w="2695"/>
+        <w:gridCol w:w="2695"/>
+      </w:tblGrid>
+      <w:tr>
+        <w:tc>
+          <w:tcPr>
+            <w:tcW w:w="2706" w:type="dxa"/>
+            <w:shd w:val="clear" w:color="auto" w:fill="D9E2F3" w:themeFill="accent1" w:themeFillTint="33"/>
+          </w:tcPr>
+          <w:p>
+            <w:pPr>
+              <w:spacing w:before="120" w:after="120"/>
+              <w:rPr>
+                <w:b/>
+                <w:bCs/>
+                <w:lang w:val="en-US"/>
+              </w:rPr>
+            </w:pPr>
+            <w:r>
+              <w:rPr>
+                <w:b/>
+                <w:bCs/>
+                <w:lang w:val="en-US"/>
+              </w:rPr>
+              <w:t>Stand-alone tool</w:t>
+            </w:r>
+          </w:p>
+        </w:tc>
+        <w:tc>
+          <w:tcPr>
+            <w:tcW w:w="8084" w:type="dxa"/>
+            <w:gridSpan w:val="3"/>
+            <w:shd w:val="clear" w:color="auto" w:fill="D9E2F3" w:themeFill="accent1" w:themeFillTint="33"/>
+          </w:tcPr>
+          <w:p>
+            <w:pPr>
+              <w:spacing w:before="120" w:after="120"/>
+              <w:rPr>
+                <w:b/>
+                <w:bCs/>
+                <w:lang w:val="en-US"/>
+              </w:rPr>
+            </w:pPr>
+            <w:r>
+              <w:rPr>
+                <w:b/>
+                <w:bCs/>
+                <w:lang w:val="en-US"/>
+              </w:rPr>
+              <w:t>Like button tool</w:t>
+            </w:r>
+          </w:p>
+        </w:tc>
+      </w:tr>
+      <w:tr>
+        <w:tc>
+          <w:tcPr>
+            <w:tcW w:w="2706" w:type="dxa"/>
+          </w:tcPr>
+          <w:p>
+            <w:pPr>
+              <w:spacing w:before="120" w:after="120"/>
+              <w:rPr>
+                <w:b/>
+                <w:bCs/>
+                <w:lang w:val="en-US"/>
+              </w:rPr>
+            </w:pPr>
+            <w:r>
+              <w:rPr>
+                <w:b/>
+                <w:bCs/>
+                <w:lang w:val="en-US"/>
+              </w:rPr>
+              <w:t>Supported activities</w:t>
+            </w:r>
+          </w:p>
+        </w:tc>
+        <w:tc>
+          <w:tcPr>
+            <w:tcW w:w="2694" w:type="dxa"/>
+          </w:tcPr>
+          <w:p>
+            <w:pPr>
+              <w:spacing w:before="120" w:after="120"/>
+              <w:rPr>
+                <w:b/>
+                <w:bCs/>
+                <w:lang w:val="en-US"/>
+              </w:rPr>
+            </w:pPr>
+            <w:r>
+              <w:rPr>
+                <w:b/>
+                <w:bCs/>
+                <w:lang w:val="en-US"/>
+              </w:rPr>
+              <w:t>Tool</w:t>
+            </w:r>
+          </w:p>
+        </w:tc>
+        <w:tc>
+          <w:tcPr>
+            <w:tcW w:w="2695" w:type="dxa"/>
+          </w:tcPr>
+          <w:p>
+            <w:pPr>
+              <w:spacing w:before="120" w:after="120"/>
+              <w:rPr>
+                <w:b/>
+                <w:bCs/>
+                <w:lang w:val="en-US"/>
+              </w:rPr>
+            </w:pPr>
+            <w:r>
+              <w:rPr>
+                <w:b/>
+                <w:bCs/>
+                <w:lang w:val="en-US"/>
+              </w:rPr>
+              <w:t>Key features</w:t>
+            </w:r>
+          </w:p>
+        </w:tc>
+        <w:tc>
+          <w:tcPr>
+            <w:tcW w:w="2695" w:type="dxa"/>
+          </w:tcPr>
+          <w:p>
+            <w:pPr>
+              <w:spacing w:before="120" w:after="120"/>
+              <w:rPr>
+                <w:b/>
+                <w:bCs/>
+                <w:lang w:val="en-US"/>
+              </w:rPr>
+            </w:pPr>
+            <w:r>
+              <w:rPr>
+                <w:b/>
+                <w:bCs/>
+                <w:lang w:val="en-US"/>
+              </w:rPr>
+              <w:t>Usage notes</w:t>
+            </w:r>
+          </w:p>
+        </w:tc>
+      </w:tr>
+      <w:tr>
+        <w:tc>
+          <w:tcPr>
+            <w:tcW w:w="2706" w:type="dxa"/>
+          </w:tcPr>
+          <w:p>
+            <w:pPr>
+              <w:spacing w:before="120" w:after="120"/>
+              <w:rPr>
+                <w:lang w:val="en-US"/>
+              </w:rPr>
+            </w:pPr>
+            <w:r>
+              <w:rPr>
+                <w:lang w:val="en-US"/>
+              </w:rPr>
+              <w:t>Represents the content of how many users recommend the content.</w:t>
+            </w:r>
+          </w:p>
+        </w:tc>
+        <w:tc>
+          <w:tcPr>
+            <w:tcW w:w="2694" w:type="dxa"/>
+          </w:tcPr>
+          <w:p>
+            <w:pPr>
+              <w:spacing w:before="120" w:after="120"/>
+              <w:rPr>
+                <w:lang w:val="en-US"/>
+              </w:rPr>
+            </w:pPr>
+            <w:r>
+              <w:rPr>
+                <w:lang w:val="en-US"/>
+              </w:rPr>
+              <w:t>A button to push and show the total count of the content has been liked by others</w:t>
+            </w:r>
+          </w:p>
+        </w:tc>
+        <w:tc>
+          <w:tcPr>
+            <w:tcW w:w="2695" w:type="dxa"/>
+          </w:tcPr>
+          <w:p>
+            <w:pPr>
+              <w:spacing w:before="120" w:after="120"/>
+              <w:rPr>
+                <w:lang w:val="en-US"/>
+              </w:rPr>
+            </w:pPr>
+            <w:r>
+              <w:rPr>
+                <w:lang w:val="en-US"/>
+              </w:rPr>
+              <w:t>Simple as Facebook or Twitter. Button and total count.</w:t>
+            </w:r>
+          </w:p>
+        </w:tc>
+        <w:tc>
+          <w:tcPr>
+            <w:tcW w:w="2695" w:type="dxa"/>
+          </w:tcPr>
+          <w:p>
+            <w:pPr>
+              <w:spacing w:before="120" w:after="120"/>
+              <w:rPr>
+                <w:lang w:val="en-US"/>
+              </w:rPr>
+            </w:pPr>
+            <w:r>
+              <w:rPr>
+                <w:lang w:val="en-US"/>
+              </w:rPr>
+              <w:t>A user pushes the button and the content shows the total count of like.</w:t>
+            </w:r>
+          </w:p>
+        </w:tc>
+      </w:tr>
+    </w:tbl>
+    <w:p>
+      <w:pPr>
+        <w:spacing w:after="0"/>
+      </w:pPr>
+    </w:p>
+    <w:p>
+      <w:pPr>
+        <w:spacing w:after="0"/>
+      </w:pPr>
+    </w:p>
+    <w:tbl>
+      <w:tblPr>
+        <w:tblStyle w:val="TableGrid"/>
+        <w:tblW w:w="0" w:type="auto"/>
+        <w:tblLook w:val="04A0" w:firstRow="1" w:lastRow="0" w:firstColumn="1" w:lastColumn="0" w:noHBand="0" w:noVBand="1"/>
+      </w:tblPr>
+      <w:tblGrid>
+        <w:gridCol w:w="2706"/>
+        <w:gridCol w:w="2694"/>
+        <w:gridCol w:w="2695"/>
+        <w:gridCol w:w="2695"/>
+      </w:tblGrid>
+      <w:tr>
+        <w:tc>
+          <w:tcPr>
+            <w:tcW w:w="2706" w:type="dxa"/>
+            <w:shd w:val="clear" w:color="auto" w:fill="D9E2F3" w:themeFill="accent1" w:themeFillTint="33"/>
+          </w:tcPr>
+          <w:p>
+            <w:pPr>
+              <w:spacing w:before="120" w:after="120"/>
+              <w:rPr>
+                <w:b/>
+                <w:bCs/>
+                <w:lang w:val="en-US"/>
+              </w:rPr>
+            </w:pPr>
+            <w:r>
+              <w:rPr>
+                <w:b/>
+                <w:bCs/>
+                <w:lang w:val="en-US"/>
+              </w:rPr>
+              <w:t>Stand-alone tool</w:t>
+            </w:r>
+          </w:p>
+        </w:tc>
+        <w:tc>
+          <w:tcPr>
+            <w:tcW w:w="8084" w:type="dxa"/>
+            <w:gridSpan w:val="3"/>
+            <w:shd w:val="clear" w:color="auto" w:fill="D9E2F3" w:themeFill="accent1" w:themeFillTint="33"/>
+          </w:tcPr>
+          <w:p>
+            <w:pPr>
+              <w:spacing w:before="120" w:after="120"/>
+              <w:rPr>
+                <w:b/>
+                <w:bCs/>
+                <w:lang w:val="en-US"/>
+              </w:rPr>
+            </w:pPr>
+            <w:r>
+              <w:rPr>
+                <w:b/>
+                <w:bCs/>
+                <w:lang w:val="en-US"/>
+              </w:rPr>
+              <w:t>Like button tool</w:t>
+            </w:r>
+          </w:p>
+        </w:tc>
+      </w:tr>
+      <w:tr>
+        <w:tc>
+          <w:tcPr>
+            <w:tcW w:w="2706" w:type="dxa"/>
+          </w:tcPr>
+          <w:p>
+            <w:pPr>
+              <w:spacing w:before="120" w:after="120"/>
+              <w:rPr>
+                <w:b/>
+                <w:bCs/>
+                <w:lang w:val="en-US"/>
+              </w:rPr>
+            </w:pPr>
+            <w:r>
+              <w:rPr>
+                <w:b/>
+                <w:bCs/>
+                <w:lang w:val="en-US"/>
+              </w:rPr>
+              <w:t>Supported activities</w:t>
+            </w:r>
+          </w:p>
+        </w:tc>
+        <w:tc>
+          <w:tcPr>
+            <w:tcW w:w="2694" w:type="dxa"/>
+          </w:tcPr>
+          <w:p>
+            <w:pPr>
+              <w:spacing w:before="120" w:after="120"/>
+              <w:rPr>
+                <w:b/>
+                <w:bCs/>
+                <w:lang w:val="en-US"/>
+              </w:rPr>
+            </w:pPr>
+            <w:r>
+              <w:rPr>
+                <w:b/>
+                <w:bCs/>
+                <w:lang w:val="en-US"/>
+              </w:rPr>
+              <w:t>Tool</w:t>
+            </w:r>
+          </w:p>
+        </w:tc>
+        <w:tc>
+          <w:tcPr>
+            <w:tcW w:w="2695" w:type="dxa"/>
+          </w:tcPr>
+          <w:p>
+            <w:pPr>
+              <w:spacing w:before="120" w:after="120"/>
+              <w:rPr>
+                <w:b/>
+                <w:bCs/>
+                <w:lang w:val="en-US"/>
+              </w:rPr>
+            </w:pPr>
+            <w:r>
+              <w:rPr>
+                <w:b/>
+                <w:bCs/>
+                <w:lang w:val="en-US"/>
+              </w:rPr>
+              <w:t>Key features</w:t>
+            </w:r>
+          </w:p>
+        </w:tc>
+        <w:tc>
+          <w:tcPr>
+            <w:tcW w:w="2695" w:type="dxa"/>
+          </w:tcPr>
+          <w:p>
+            <w:pPr>
+              <w:spacing w:before="120" w:after="120"/>
+              <w:rPr>
+                <w:b/>
+                <w:bCs/>
+                <w:lang w:val="en-US"/>
+              </w:rPr>
+            </w:pPr>
+            <w:r>
+              <w:rPr>
+                <w:b/>
+                <w:bCs/>
+                <w:lang w:val="en-US"/>
+              </w:rPr>
+              <w:t>Usage notes</w:t>
+            </w:r>
+          </w:p>
+        </w:tc>
+      </w:tr>
+      <w:tr>
+        <w:tc>
+          <w:tcPr>
+            <w:tcW w:w="2706" w:type="dxa"/>
+          </w:tcPr>
+          <w:p>
+            <w:pPr>
+              <w:spacing w:before="120" w:after="120"/>
+              <w:rPr>
+                <w:lang w:val="en-US"/>
+              </w:rPr>
+            </w:pPr>
+            <w:r>
+              <w:rPr>
+                <w:lang w:val="en-US"/>
+              </w:rPr>
+              <w:t>Categorize the content</w:t>
+            </w:r>
+          </w:p>
+        </w:tc>
+        <w:tc>
+          <w:tcPr>
+            <w:tcW w:w="2694" w:type="dxa"/>
+          </w:tcPr>
+          <w:p>
+            <w:pPr>
+              <w:spacing w:before="120" w:after="120"/>
+              <w:rPr>
+                <w:lang w:val="en-US"/>
+              </w:rPr>
+            </w:pPr>
+            <w:r>
+              <w:rPr>
+                <w:lang w:val="en-US"/>
+              </w:rPr>
+              <w:t>Add hash tag</w:t>
+            </w:r>
+          </w:p>
+        </w:tc>
+        <w:tc>
+          <w:tcPr>
+            <w:tcW w:w="2695" w:type="dxa"/>
+          </w:tcPr>
+          <w:p>
+            <w:pPr>
+              <w:spacing w:before="120" w:after="120"/>
+              <w:rPr>
+                <w:lang w:val="en-US"/>
+              </w:rPr>
+            </w:pPr>
+            <w:r>
+              <w:rPr>
+                <w:lang w:val="en-US"/>
+              </w:rPr>
+              <w:t xml:space="preserve">With the delimiter of </w:t>
+            </w:r>
+            <w:proofErr w:type="gramStart"/>
+            <w:r>
+              <w:rPr>
+                <w:lang w:val="en-US"/>
+              </w:rPr>
+              <w:t>comma(</w:t>
+            </w:r>
+            <w:proofErr w:type="gramEnd"/>
+            <w:r>
+              <w:rPr>
+                <w:lang w:val="en-US"/>
+              </w:rPr>
+              <w:t>,) users can add any keywords on the content</w:t>
+            </w:r>
+          </w:p>
+        </w:tc>
+        <w:tc>
+          <w:tcPr>
+            <w:tcW w:w="2695" w:type="dxa"/>
+          </w:tcPr>
+          <w:p>
+            <w:pPr>
+              <w:spacing w:before="120" w:after="120"/>
+              <w:rPr>
+                <w:lang w:val="en-US"/>
+              </w:rPr>
+            </w:pPr>
+            <w:r>
+              <w:rPr>
+                <w:lang w:val="en-US"/>
+              </w:rPr>
+              <w:t>Users add multiple keywords on the content, and these will work as search keyword as well.</w:t>
+            </w:r>
+            <w:bookmarkStart w:id="0" w:name="_GoBack"/>
+            <w:bookmarkEnd w:id="0"/>
           </w:p>
         </w:tc>
       </w:tr>
@@ -3419,7 +4313,7 @@
 </file>
 
 <file path=customXml/itemProps1.xml><?xml version="1.0" encoding="utf-8"?>
-<ds:datastoreItem xmlns:ds="http://schemas.openxmlformats.org/officeDocument/2006/customXml" ds:itemID="{CAB854FB-214D-F64F-A9E3-205D3C8C62E4}">
+<ds:datastoreItem xmlns:ds="http://schemas.openxmlformats.org/officeDocument/2006/customXml" ds:itemID="{21C9B616-97C9-234A-83AE-D8E1CE1BC915}">
   <ds:schemaRefs>
     <ds:schemaRef ds:uri="http://schemas.openxmlformats.org/officeDocument/2006/bibliography"/>
   </ds:schemaRefs>

</xml_diff>

<commit_message>
Modify Technology configuration inventory document
</commit_message>
<xml_diff>
--- a/Documents/D01-Community Research and Understanding Feb3-2021/P03 - 405 - Activity - Technology configuration inventory.docx
+++ b/Documents/D01-Community Research and Understanding Feb3-2021/P03 - 405 - Activity - Technology configuration inventory.docx
@@ -1880,14 +1880,12 @@
               </w:rPr>
               <w:t xml:space="preserve">With the delimiter of </w:t>
             </w:r>
-            <w:proofErr w:type="gramStart"/>
-            <w:r>
-              <w:rPr>
-                <w:lang w:val="en-US"/>
-              </w:rPr>
-              <w:t>comma(</w:t>
-            </w:r>
-            <w:proofErr w:type="gramEnd"/>
+            <w:r>
+              <w:rPr>
+                <w:lang w:val="en-US"/>
+              </w:rPr>
+              <w:t>comma (</w:t>
+            </w:r>
             <w:r>
               <w:rPr>
                 <w:lang w:val="en-US"/>
@@ -1913,8 +1911,6 @@
               </w:rPr>
               <w:t>Users add multiple keywords on the content, and these will work as search keyword as well.</w:t>
             </w:r>
-            <w:bookmarkStart w:id="0" w:name="_GoBack"/>
-            <w:bookmarkEnd w:id="0"/>
           </w:p>
         </w:tc>
       </w:tr>
@@ -1923,9 +1919,11 @@
       <w:pPr>
         <w:spacing w:after="0"/>
         <w:rPr>
-          <w:lang w:val="en-US"/>
-        </w:rPr>
-      </w:pPr>
+          <w:lang w:eastAsia="ko-KR"/>
+        </w:rPr>
+      </w:pPr>
+      <w:bookmarkStart w:id="0" w:name="_GoBack"/>
+      <w:bookmarkEnd w:id="0"/>
     </w:p>
     <w:sectPr>
       <w:headerReference w:type="default" r:id="rId8"/>
@@ -4313,7 +4311,7 @@
 </file>
 
 <file path=customXml/itemProps1.xml><?xml version="1.0" encoding="utf-8"?>
-<ds:datastoreItem xmlns:ds="http://schemas.openxmlformats.org/officeDocument/2006/customXml" ds:itemID="{21C9B616-97C9-234A-83AE-D8E1CE1BC915}">
+<ds:datastoreItem xmlns:ds="http://schemas.openxmlformats.org/officeDocument/2006/customXml" ds:itemID="{64CDB50B-A566-4C4D-8C47-229D09E91D73}">
   <ds:schemaRefs>
     <ds:schemaRef ds:uri="http://schemas.openxmlformats.org/officeDocument/2006/bibliography"/>
   </ds:schemaRefs>

</xml_diff>

<commit_message>
Modify Technology configuration inventory document .
</commit_message>
<xml_diff>
--- a/Documents/D01-Community Research and Understanding Feb3-2021/P03 - 405 - Activity - Technology configuration inventory.docx
+++ b/Documents/D01-Community Research and Understanding Feb3-2021/P03 - 405 - Activity - Technology configuration inventory.docx
@@ -83,7 +83,7 @@
           <w:szCs w:val="28"/>
           <w:lang w:val="en-US"/>
         </w:rPr>
-        <w:tab/>
+        <w:t>Technology configuration inventory</w:t>
       </w:r>
     </w:p>
     <w:p>
@@ -148,7 +148,7 @@
               <w:rPr>
                 <w:lang w:val="en-US"/>
               </w:rPr>
-              <w:t>Brandon, Brian</w:t>
+              <w:t>Brandon Clark, Brian Kim</w:t>
             </w:r>
           </w:p>
         </w:tc>
@@ -169,6 +169,52 @@
                 <w:lang w:val="en-US"/>
               </w:rPr>
               <w:t>Community (UN SD goal):</w:t>
+            </w:r>
+          </w:p>
+        </w:tc>
+        <w:tc>
+          <w:tcPr>
+            <w:tcW w:w="8338" w:type="dxa"/>
+            <w:tcBorders>
+              <w:top w:val="single" w:sz="4" w:space="0" w:color="auto"/>
+              <w:bottom w:val="single" w:sz="4" w:space="0" w:color="auto"/>
+            </w:tcBorders>
+          </w:tcPr>
+          <w:p>
+            <w:r>
+              <w:rPr>
+                <w:lang w:val="en-US"/>
+              </w:rPr>
+              <w:t xml:space="preserve">4.7, sub goal of #4 Quality Education. </w:t>
+            </w:r>
+            <w:r>
+              <w:t>E</w:t>
+            </w:r>
+            <w:r>
+              <w:t>nsure that all learners acquire the knowledge and skills needed to promote</w:t>
+            </w:r>
+            <w:r>
+              <w:t>.</w:t>
+            </w:r>
+          </w:p>
+        </w:tc>
+      </w:tr>
+      <w:tr>
+        <w:tc>
+          <w:tcPr>
+            <w:tcW w:w="2552" w:type="dxa"/>
+          </w:tcPr>
+          <w:p>
+            <w:pPr>
+              <w:rPr>
+                <w:lang w:val="en-US"/>
+              </w:rPr>
+            </w:pPr>
+            <w:r>
+              <w:rPr>
+                <w:lang w:val="en-US"/>
+              </w:rPr>
+              <w:t>Date:</w:t>
             </w:r>
           </w:p>
         </w:tc>
@@ -190,49 +236,7 @@
               <w:rPr>
                 <w:lang w:val="en-US"/>
               </w:rPr>
-              <w:t>#4 Quality Education</w:t>
-            </w:r>
-          </w:p>
-        </w:tc>
-      </w:tr>
-      <w:tr>
-        <w:tc>
-          <w:tcPr>
-            <w:tcW w:w="2552" w:type="dxa"/>
-          </w:tcPr>
-          <w:p>
-            <w:pPr>
-              <w:rPr>
-                <w:lang w:val="en-US"/>
-              </w:rPr>
-            </w:pPr>
-            <w:r>
-              <w:rPr>
-                <w:lang w:val="en-US"/>
-              </w:rPr>
-              <w:t>Date:</w:t>
-            </w:r>
-          </w:p>
-        </w:tc>
-        <w:tc>
-          <w:tcPr>
-            <w:tcW w:w="8338" w:type="dxa"/>
-            <w:tcBorders>
-              <w:top w:val="single" w:sz="4" w:space="0" w:color="auto"/>
-              <w:bottom w:val="single" w:sz="4" w:space="0" w:color="auto"/>
-            </w:tcBorders>
-          </w:tcPr>
-          <w:p>
-            <w:pPr>
-              <w:rPr>
-                <w:lang w:val="en-US"/>
-              </w:rPr>
-            </w:pPr>
-            <w:r>
-              <w:rPr>
-                <w:lang w:val="en-US"/>
-              </w:rPr>
-              <w:t>February 3, 2021</w:t>
+              <w:t>Feb 3, 2021</w:t>
             </w:r>
           </w:p>
         </w:tc>
@@ -573,6 +577,12 @@
           <w:lang w:val="en-US"/>
         </w:rPr>
         <w:t>given the area you are researching</w:t>
+      </w:r>
+      <w:r>
+        <w:rPr>
+          <w:lang w:val="en-US"/>
+        </w:rPr>
+        <w:t>.</w:t>
       </w:r>
     </w:p>
     <w:p>
@@ -641,7 +651,50 @@
                 <w:bCs/>
                 <w:lang w:val="en-US"/>
               </w:rPr>
-              <w:t>Content sharing type</w:t>
+              <w:t>Free video tutoring platform</w:t>
+            </w:r>
+          </w:p>
+        </w:tc>
+      </w:tr>
+      <w:tr>
+        <w:tc>
+          <w:tcPr>
+            <w:tcW w:w="10790" w:type="dxa"/>
+            <w:gridSpan w:val="4"/>
+            <w:shd w:val="clear" w:color="auto" w:fill="FFF2CC" w:themeFill="accent4" w:themeFillTint="33"/>
+          </w:tcPr>
+          <w:p>
+            <w:pPr>
+              <w:spacing w:before="120" w:after="120"/>
+              <w:rPr>
+                <w:b/>
+                <w:bCs/>
+                <w:lang w:val="en-US"/>
+              </w:rPr>
+            </w:pPr>
+            <w:r>
+              <w:rPr>
+                <w:b/>
+                <w:bCs/>
+                <w:lang w:val="en-US"/>
+              </w:rPr>
+              <w:t>You</w:t>
+            </w:r>
+            <w:r>
+              <w:rPr>
+                <w:b/>
+                <w:bCs/>
+                <w:lang w:val="en-US"/>
+              </w:rPr>
+              <w:t>T</w:t>
+            </w:r>
+            <w:r>
+              <w:rPr>
+                <w:b/>
+                <w:bCs/>
+                <w:lang w:val="en-US"/>
+              </w:rPr>
+              <w:t>ube(http://www.youtube.com)</w:t>
             </w:r>
           </w:p>
         </w:tc>
@@ -760,7 +813,19 @@
               <w:rPr>
                 <w:lang w:val="en-US"/>
               </w:rPr>
-              <w:t>Posting YouTube Link</w:t>
+              <w:t>Upload</w:t>
+            </w:r>
+            <w:r>
+              <w:rPr>
+                <w:lang w:val="en-US"/>
+              </w:rPr>
+              <w:t xml:space="preserve"> video clip</w:t>
+            </w:r>
+            <w:r>
+              <w:rPr>
+                <w:lang w:val="en-US"/>
+              </w:rPr>
+              <w:t xml:space="preserve"> </w:t>
             </w:r>
           </w:p>
         </w:tc>
@@ -779,27 +844,21 @@
               <w:rPr>
                 <w:lang w:val="en-US"/>
               </w:rPr>
-              <w:t xml:space="preserve">Micro </w:t>
-            </w:r>
-            <w:proofErr w:type="spellStart"/>
-            <w:r>
-              <w:rPr>
-                <w:lang w:val="en-US"/>
-              </w:rPr>
-              <w:t>bloging</w:t>
-            </w:r>
-            <w:proofErr w:type="spellEnd"/>
-            <w:r>
-              <w:rPr>
-                <w:lang w:val="en-US"/>
-              </w:rPr>
-              <w:t>, Review for the content, Categorizing the content, scoring the content</w:t>
-            </w:r>
-            <w:r>
-              <w:rPr>
-                <w:lang w:val="en-US"/>
-              </w:rPr>
-              <w:t xml:space="preserve"> </w:t>
+              <w:t xml:space="preserve">YouTube </w:t>
+            </w:r>
+            <w:proofErr w:type="gramStart"/>
+            <w:r>
+              <w:rPr>
+                <w:lang w:val="en-US"/>
+              </w:rPr>
+              <w:t>studio(</w:t>
+            </w:r>
+            <w:proofErr w:type="gramEnd"/>
+            <w:r>
+              <w:rPr>
+                <w:lang w:val="en-US"/>
+              </w:rPr>
+              <w:t>video mange tool)</w:t>
             </w:r>
           </w:p>
         </w:tc>
@@ -818,19 +877,55 @@
               <w:rPr>
                 <w:lang w:val="en-US"/>
               </w:rPr>
-              <w:t xml:space="preserve">Post, repost, comments, </w:t>
-            </w:r>
-            <w:r>
-              <w:rPr>
-                <w:lang w:val="en-US"/>
-              </w:rPr>
-              <w:t xml:space="preserve">recommends, and </w:t>
-            </w:r>
-            <w:r>
-              <w:rPr>
-                <w:lang w:val="en-US"/>
-              </w:rPr>
-              <w:t>hash tags</w:t>
+              <w:t>Manage</w:t>
+            </w:r>
+            <w:r>
+              <w:rPr>
+                <w:lang w:val="en-US"/>
+              </w:rPr>
+              <w:t>s</w:t>
+            </w:r>
+            <w:r>
+              <w:rPr>
+                <w:lang w:val="en-US"/>
+              </w:rPr>
+              <w:t xml:space="preserve"> video clips</w:t>
+            </w:r>
+            <w:r>
+              <w:rPr>
+                <w:lang w:val="en-US"/>
+              </w:rPr>
+              <w:t>:</w:t>
+            </w:r>
+            <w:r>
+              <w:rPr>
+                <w:lang w:val="en-US"/>
+              </w:rPr>
+              <w:t xml:space="preserve"> </w:t>
+            </w:r>
+            <w:r>
+              <w:rPr>
+                <w:lang w:val="en-US"/>
+              </w:rPr>
+              <w:t>make a new upload or live stream, adds descriptions</w:t>
+            </w:r>
+            <w:r>
+              <w:rPr>
+                <w:lang w:val="en-US"/>
+              </w:rPr>
+              <w:t xml:space="preserve">, </w:t>
+            </w:r>
+            <w:r>
+              <w:rPr>
+                <w:lang w:val="en-US"/>
+              </w:rPr>
+              <w:t>keywords</w:t>
+            </w:r>
+            <w:r>
+              <w:rPr>
+                <w:lang w:val="en-US"/>
+              </w:rPr>
+              <w:t>, hashtags, etc.</w:t>
             </w:r>
           </w:p>
         </w:tc>
@@ -849,137 +944,21 @@
               <w:rPr>
                 <w:lang w:val="en-US"/>
               </w:rPr>
-              <w:t>A user post</w:t>
-            </w:r>
-            <w:r>
-              <w:rPr>
-                <w:lang w:val="en-US"/>
-              </w:rPr>
-              <w:t>s</w:t>
-            </w:r>
-            <w:r>
-              <w:rPr>
-                <w:lang w:val="en-US"/>
-              </w:rPr>
-              <w:t xml:space="preserve"> </w:t>
-            </w:r>
-            <w:r>
-              <w:rPr>
-                <w:lang w:val="en-US"/>
-              </w:rPr>
-              <w:t xml:space="preserve">a </w:t>
-            </w:r>
-            <w:proofErr w:type="gramStart"/>
-            <w:r>
-              <w:rPr>
-                <w:lang w:val="en-US"/>
-              </w:rPr>
-              <w:t>YouTube(</w:t>
-            </w:r>
-            <w:proofErr w:type="gramEnd"/>
-            <w:r>
-              <w:rPr>
-                <w:lang w:val="en-US"/>
-              </w:rPr>
-              <w:t>or Vimeo) video tutorial’s link. And others comment, like, and repost.</w:t>
-            </w:r>
-          </w:p>
-        </w:tc>
-      </w:tr>
-    </w:tbl>
-    <w:p>
-      <w:pPr>
-        <w:spacing w:after="0"/>
-        <w:rPr>
-          <w:lang w:val="en-US"/>
-        </w:rPr>
-      </w:pPr>
-    </w:p>
-    <w:p>
-      <w:pPr>
-        <w:spacing w:after="0"/>
-        <w:rPr>
-          <w:lang w:val="en-US"/>
-        </w:rPr>
-      </w:pPr>
-    </w:p>
-    <w:tbl>
-      <w:tblPr>
-        <w:tblStyle w:val="TableGrid"/>
-        <w:tblW w:w="0" w:type="auto"/>
-        <w:tblLook w:val="04A0" w:firstRow="1" w:lastRow="0" w:firstColumn="1" w:lastColumn="0" w:noHBand="0" w:noVBand="1"/>
-      </w:tblPr>
-      <w:tblGrid>
-        <w:gridCol w:w="2706"/>
-        <w:gridCol w:w="2694"/>
-        <w:gridCol w:w="2695"/>
-        <w:gridCol w:w="2695"/>
-      </w:tblGrid>
-      <w:tr>
-        <w:tc>
-          <w:tcPr>
-            <w:tcW w:w="2706" w:type="dxa"/>
-            <w:shd w:val="clear" w:color="auto" w:fill="D9E2F3" w:themeFill="accent1" w:themeFillTint="33"/>
-          </w:tcPr>
-          <w:p>
-            <w:pPr>
-              <w:spacing w:before="120" w:after="120"/>
-              <w:rPr>
-                <w:b/>
-                <w:bCs/>
-                <w:lang w:val="en-US"/>
-              </w:rPr>
-            </w:pPr>
-            <w:r>
-              <w:rPr>
-                <w:b/>
-                <w:bCs/>
-                <w:lang w:val="en-US"/>
-              </w:rPr>
-              <w:t>Stand-alone tool</w:t>
-            </w:r>
-          </w:p>
-        </w:tc>
-        <w:tc>
-          <w:tcPr>
-            <w:tcW w:w="8084" w:type="dxa"/>
-            <w:gridSpan w:val="3"/>
-            <w:shd w:val="clear" w:color="auto" w:fill="D9E2F3" w:themeFill="accent1" w:themeFillTint="33"/>
-          </w:tcPr>
-          <w:p>
-            <w:pPr>
-              <w:spacing w:before="120" w:after="120"/>
-              <w:rPr>
-                <w:b/>
-                <w:bCs/>
-                <w:lang w:val="en-US"/>
-              </w:rPr>
-            </w:pPr>
-            <w:r>
-              <w:rPr>
-                <w:b/>
-                <w:bCs/>
-                <w:lang w:val="en-US"/>
-              </w:rPr>
-              <w:t>Micro-</w:t>
-            </w:r>
-            <w:proofErr w:type="spellStart"/>
-            <w:r>
-              <w:rPr>
-                <w:b/>
-                <w:bCs/>
-                <w:lang w:val="en-US"/>
-              </w:rPr>
-              <w:t>bloging</w:t>
-            </w:r>
-            <w:proofErr w:type="spellEnd"/>
-            <w:r>
-              <w:rPr>
-                <w:b/>
-                <w:bCs/>
-                <w:lang w:val="en-US"/>
-              </w:rPr>
-              <w:t xml:space="preserve"> type of posting</w:t>
+              <w:t>Normal content manage tool</w:t>
+            </w:r>
+            <w:r>
+              <w:rPr>
+                <w:lang w:val="en-US"/>
+              </w:rPr>
+              <w:t>. Enable to edit descriptions in the middle of uploading process</w:t>
+            </w:r>
+            <w:bookmarkStart w:id="0" w:name="_GoBack"/>
+            <w:bookmarkEnd w:id="0"/>
+            <w:r>
+              <w:rPr>
+                <w:lang w:val="en-US"/>
+              </w:rPr>
+              <w:t>.</w:t>
             </w:r>
           </w:p>
         </w:tc>
@@ -993,18 +972,20 @@
             <w:pPr>
               <w:spacing w:before="120" w:after="120"/>
               <w:rPr>
-                <w:b/>
-                <w:bCs/>
                 <w:lang w:val="en-US"/>
               </w:rPr>
             </w:pPr>
             <w:r>
               <w:rPr>
-                <w:b/>
-                <w:bCs/>
-                <w:lang w:val="en-US"/>
-              </w:rPr>
-              <w:t>Supported activities</w:t>
+                <w:lang w:val="en-US"/>
+              </w:rPr>
+              <w:t>Add and edit</w:t>
+            </w:r>
+            <w:r>
+              <w:rPr>
+                <w:lang w:val="en-US"/>
+              </w:rPr>
+              <w:t xml:space="preserve"> multiple playlists</w:t>
             </w:r>
           </w:p>
         </w:tc>
@@ -1016,18 +997,14 @@
             <w:pPr>
               <w:spacing w:before="120" w:after="120"/>
               <w:rPr>
-                <w:b/>
-                <w:bCs/>
                 <w:lang w:val="en-US"/>
               </w:rPr>
             </w:pPr>
             <w:r>
               <w:rPr>
-                <w:b/>
-                <w:bCs/>
-                <w:lang w:val="en-US"/>
-              </w:rPr>
-              <w:t>Tool</w:t>
+                <w:lang w:val="en-US"/>
+              </w:rPr>
+              <w:t>Playlists</w:t>
             </w:r>
           </w:p>
         </w:tc>
@@ -1039,18 +1016,14 @@
             <w:pPr>
               <w:spacing w:before="120" w:after="120"/>
               <w:rPr>
-                <w:b/>
-                <w:bCs/>
                 <w:lang w:val="en-US"/>
               </w:rPr>
             </w:pPr>
             <w:r>
               <w:rPr>
-                <w:b/>
-                <w:bCs/>
-                <w:lang w:val="en-US"/>
-              </w:rPr>
-              <w:t>Key features</w:t>
+                <w:lang w:val="en-US"/>
+              </w:rPr>
+              <w:t>Make playlists using links from the video uploaded</w:t>
             </w:r>
           </w:p>
         </w:tc>
@@ -1062,18 +1035,42 @@
             <w:pPr>
               <w:spacing w:before="120" w:after="120"/>
               <w:rPr>
-                <w:b/>
-                <w:bCs/>
                 <w:lang w:val="en-US"/>
               </w:rPr>
             </w:pPr>
             <w:r>
               <w:rPr>
-                <w:b/>
-                <w:bCs/>
-                <w:lang w:val="en-US"/>
-              </w:rPr>
-              <w:t>Usage notes</w:t>
+                <w:lang w:val="en-US"/>
+              </w:rPr>
+              <w:t xml:space="preserve">If </w:t>
+            </w:r>
+            <w:proofErr w:type="spellStart"/>
+            <w:r>
+              <w:rPr>
+                <w:lang w:val="en-US"/>
+              </w:rPr>
+              <w:t>autoplay</w:t>
+            </w:r>
+            <w:proofErr w:type="spellEnd"/>
+            <w:r>
+              <w:rPr>
+                <w:lang w:val="en-US"/>
+              </w:rPr>
+              <w:t xml:space="preserve"> checkbox is enabled, the playlists </w:t>
+            </w:r>
+            <w:proofErr w:type="gramStart"/>
+            <w:r>
+              <w:rPr>
+                <w:lang w:val="en-US"/>
+              </w:rPr>
+              <w:t>plays</w:t>
+            </w:r>
+            <w:proofErr w:type="gramEnd"/>
+            <w:r>
+              <w:rPr>
+                <w:lang w:val="en-US"/>
+              </w:rPr>
+              <w:t xml:space="preserve"> automatically the videos according to the order of the playlist.</w:t>
             </w:r>
           </w:p>
         </w:tc>
@@ -1094,7 +1091,8 @@
               <w:rPr>
                 <w:lang w:val="en-US"/>
               </w:rPr>
-              <w:t>Post a content</w:t>
+              <w:lastRenderedPageBreak/>
+              <w:t>Post comments</w:t>
             </w:r>
           </w:p>
         </w:tc>
@@ -1113,7 +1111,7 @@
               <w:rPr>
                 <w:lang w:val="en-US"/>
               </w:rPr>
-              <w:t>Post a video link with short description</w:t>
+              <w:t>Comments</w:t>
             </w:r>
           </w:p>
         </w:tc>
@@ -1132,7 +1130,7 @@
               <w:rPr>
                 <w:lang w:val="en-US"/>
               </w:rPr>
-              <w:t>Video link, short description</w:t>
+              <w:t xml:space="preserve">Post comments under a video, reply someone’s comments </w:t>
             </w:r>
           </w:p>
         </w:tc>
@@ -1151,59 +1149,7 @@
               <w:rPr>
                 <w:lang w:val="en-US"/>
               </w:rPr>
-              <w:t>A user posts a content include video link and short description.</w:t>
-            </w:r>
-          </w:p>
-        </w:tc>
-      </w:tr>
-      <w:tr>
-        <w:tc>
-          <w:tcPr>
-            <w:tcW w:w="2706" w:type="dxa"/>
-            <w:shd w:val="clear" w:color="auto" w:fill="D9E2F3" w:themeFill="accent1" w:themeFillTint="33"/>
-          </w:tcPr>
-          <w:p>
-            <w:pPr>
-              <w:spacing w:before="120" w:after="120"/>
-              <w:rPr>
-                <w:b/>
-                <w:bCs/>
-                <w:lang w:val="en-US"/>
-              </w:rPr>
-            </w:pPr>
-            <w:r>
-              <w:rPr>
-                <w:b/>
-                <w:bCs/>
-                <w:lang w:val="en-US"/>
-              </w:rPr>
-              <w:lastRenderedPageBreak/>
-              <w:t>Stand-alone tool</w:t>
-            </w:r>
-          </w:p>
-        </w:tc>
-        <w:tc>
-          <w:tcPr>
-            <w:tcW w:w="8084" w:type="dxa"/>
-            <w:gridSpan w:val="3"/>
-            <w:shd w:val="clear" w:color="auto" w:fill="D9E2F3" w:themeFill="accent1" w:themeFillTint="33"/>
-          </w:tcPr>
-          <w:p>
-            <w:pPr>
-              <w:spacing w:before="120" w:after="120"/>
-              <w:rPr>
-                <w:b/>
-                <w:bCs/>
-                <w:lang w:val="en-US"/>
-              </w:rPr>
-            </w:pPr>
-            <w:r>
-              <w:rPr>
-                <w:b/>
-                <w:bCs/>
-                <w:lang w:val="en-US"/>
-              </w:rPr>
-              <w:t>Re-posting tool</w:t>
+              <w:t>Feedbacking for the video</w:t>
             </w:r>
           </w:p>
         </w:tc>
@@ -1217,18 +1163,14 @@
             <w:pPr>
               <w:spacing w:before="120" w:after="120"/>
               <w:rPr>
-                <w:b/>
-                <w:bCs/>
                 <w:lang w:val="en-US"/>
               </w:rPr>
             </w:pPr>
             <w:r>
               <w:rPr>
-                <w:b/>
-                <w:bCs/>
-                <w:lang w:val="en-US"/>
-              </w:rPr>
-              <w:t>Supported activities</w:t>
+                <w:lang w:val="en-US"/>
+              </w:rPr>
+              <w:t xml:space="preserve">Search </w:t>
             </w:r>
           </w:p>
         </w:tc>
@@ -1240,18 +1182,14 @@
             <w:pPr>
               <w:spacing w:before="120" w:after="120"/>
               <w:rPr>
-                <w:b/>
-                <w:bCs/>
                 <w:lang w:val="en-US"/>
               </w:rPr>
             </w:pPr>
             <w:r>
               <w:rPr>
-                <w:b/>
-                <w:bCs/>
-                <w:lang w:val="en-US"/>
-              </w:rPr>
-              <w:t>Tool</w:t>
+                <w:lang w:val="en-US"/>
+              </w:rPr>
+              <w:t>Keywords search, hashtags</w:t>
             </w:r>
           </w:p>
         </w:tc>
@@ -1263,18 +1201,14 @@
             <w:pPr>
               <w:spacing w:before="120" w:after="120"/>
               <w:rPr>
-                <w:b/>
-                <w:bCs/>
                 <w:lang w:val="en-US"/>
               </w:rPr>
             </w:pPr>
             <w:r>
               <w:rPr>
-                <w:b/>
-                <w:bCs/>
-                <w:lang w:val="en-US"/>
-              </w:rPr>
-              <w:t>Key features</w:t>
+                <w:lang w:val="en-US"/>
+              </w:rPr>
+              <w:t>Search using keywords on search input box and clicking hashtags</w:t>
             </w:r>
           </w:p>
         </w:tc>
@@ -1286,18 +1220,20 @@
             <w:pPr>
               <w:spacing w:before="120" w:after="120"/>
               <w:rPr>
-                <w:b/>
-                <w:bCs/>
                 <w:lang w:val="en-US"/>
               </w:rPr>
             </w:pPr>
             <w:r>
               <w:rPr>
-                <w:b/>
-                <w:bCs/>
-                <w:lang w:val="en-US"/>
-              </w:rPr>
-              <w:t>Usage notes</w:t>
+                <w:lang w:val="en-US"/>
+              </w:rPr>
+              <w:t>Even though it has the best search results by using google search engine, it is not enough.</w:t>
+            </w:r>
+            <w:r>
+              <w:rPr>
+                <w:lang w:val="en-US"/>
+              </w:rPr>
+              <w:t xml:space="preserve"> Because all the videos are not well categorized.</w:t>
             </w:r>
           </w:p>
         </w:tc>
@@ -1318,7 +1254,7 @@
               <w:rPr>
                 <w:lang w:val="en-US"/>
               </w:rPr>
-              <w:t>Someone bumps up a posting in order to notify it is very useful or important</w:t>
+              <w:t>Support external link for videos</w:t>
             </w:r>
           </w:p>
         </w:tc>
@@ -1337,7 +1273,7 @@
               <w:rPr>
                 <w:lang w:val="en-US"/>
               </w:rPr>
-              <w:t>Re-posting a post that are already posted.</w:t>
+              <w:t>Sharable links</w:t>
             </w:r>
           </w:p>
         </w:tc>
@@ -1356,13 +1292,7 @@
               <w:rPr>
                 <w:lang w:val="en-US"/>
               </w:rPr>
-              <w:t xml:space="preserve">The re-posting includes </w:t>
-            </w:r>
-            <w:r>
-              <w:rPr>
-                <w:lang w:val="en-US"/>
-              </w:rPr>
-              <w:t>original posting and additional short description</w:t>
+              <w:t>Copy encoded URL for the video and paste on any posting service</w:t>
             </w:r>
           </w:p>
         </w:tc>
@@ -1381,26 +1311,16 @@
               <w:rPr>
                 <w:lang w:val="en-US"/>
               </w:rPr>
-              <w:t xml:space="preserve">A user </w:t>
-            </w:r>
-            <w:r>
-              <w:rPr>
-                <w:lang w:val="en-US"/>
-              </w:rPr>
-              <w:t>re-</w:t>
-            </w:r>
-            <w:r>
-              <w:rPr>
-                <w:lang w:val="en-US"/>
-              </w:rPr>
-              <w:t xml:space="preserve">posts a </w:t>
-            </w:r>
-            <w:r>
-              <w:rPr>
-                <w:lang w:val="en-US"/>
-              </w:rPr>
-              <w:t>post in order to let someone get to know a post that someone might be missed</w:t>
-            </w:r>
+              <w:t xml:space="preserve">This can be used a better categorizing </w:t>
+            </w:r>
+            <w:proofErr w:type="gramStart"/>
+            <w:r>
+              <w:rPr>
+                <w:lang w:val="en-US"/>
+              </w:rPr>
+              <w:t>solutions</w:t>
+            </w:r>
+            <w:proofErr w:type="gramEnd"/>
             <w:r>
               <w:rPr>
                 <w:lang w:val="en-US"/>
@@ -1414,516 +1334,18 @@
     <w:p>
       <w:pPr>
         <w:spacing w:after="0"/>
+        <w:rPr>
+          <w:lang w:val="en-US"/>
+        </w:rPr>
       </w:pPr>
     </w:p>
     <w:p>
       <w:pPr>
         <w:spacing w:after="0"/>
-      </w:pPr>
-    </w:p>
-    <w:tbl>
-      <w:tblPr>
-        <w:tblStyle w:val="TableGrid"/>
-        <w:tblW w:w="0" w:type="auto"/>
-        <w:tblLook w:val="04A0" w:firstRow="1" w:lastRow="0" w:firstColumn="1" w:lastColumn="0" w:noHBand="0" w:noVBand="1"/>
-      </w:tblPr>
-      <w:tblGrid>
-        <w:gridCol w:w="2706"/>
-        <w:gridCol w:w="2694"/>
-        <w:gridCol w:w="2695"/>
-        <w:gridCol w:w="2695"/>
-      </w:tblGrid>
-      <w:tr>
-        <w:tc>
-          <w:tcPr>
-            <w:tcW w:w="2706" w:type="dxa"/>
-            <w:shd w:val="clear" w:color="auto" w:fill="D9E2F3" w:themeFill="accent1" w:themeFillTint="33"/>
-          </w:tcPr>
-          <w:p>
-            <w:pPr>
-              <w:spacing w:before="120" w:after="120"/>
-              <w:rPr>
-                <w:b/>
-                <w:bCs/>
-                <w:lang w:val="en-US"/>
-              </w:rPr>
-            </w:pPr>
-            <w:r>
-              <w:rPr>
-                <w:b/>
-                <w:bCs/>
-                <w:lang w:val="en-US"/>
-              </w:rPr>
-              <w:t>Stand-alone tool</w:t>
-            </w:r>
-          </w:p>
-        </w:tc>
-        <w:tc>
-          <w:tcPr>
-            <w:tcW w:w="8084" w:type="dxa"/>
-            <w:gridSpan w:val="3"/>
-            <w:shd w:val="clear" w:color="auto" w:fill="D9E2F3" w:themeFill="accent1" w:themeFillTint="33"/>
-          </w:tcPr>
-          <w:p>
-            <w:pPr>
-              <w:spacing w:before="120" w:after="120"/>
-              <w:rPr>
-                <w:b/>
-                <w:bCs/>
-                <w:lang w:val="en-US"/>
-              </w:rPr>
-            </w:pPr>
-            <w:r>
-              <w:rPr>
-                <w:b/>
-                <w:bCs/>
-                <w:lang w:val="en-US"/>
-              </w:rPr>
-              <w:t>Like button tool</w:t>
-            </w:r>
-          </w:p>
-        </w:tc>
-      </w:tr>
-      <w:tr>
-        <w:tc>
-          <w:tcPr>
-            <w:tcW w:w="2706" w:type="dxa"/>
-          </w:tcPr>
-          <w:p>
-            <w:pPr>
-              <w:spacing w:before="120" w:after="120"/>
-              <w:rPr>
-                <w:b/>
-                <w:bCs/>
-                <w:lang w:val="en-US"/>
-              </w:rPr>
-            </w:pPr>
-            <w:r>
-              <w:rPr>
-                <w:b/>
-                <w:bCs/>
-                <w:lang w:val="en-US"/>
-              </w:rPr>
-              <w:t>Supported activities</w:t>
-            </w:r>
-          </w:p>
-        </w:tc>
-        <w:tc>
-          <w:tcPr>
-            <w:tcW w:w="2694" w:type="dxa"/>
-          </w:tcPr>
-          <w:p>
-            <w:pPr>
-              <w:spacing w:before="120" w:after="120"/>
-              <w:rPr>
-                <w:b/>
-                <w:bCs/>
-                <w:lang w:val="en-US"/>
-              </w:rPr>
-            </w:pPr>
-            <w:r>
-              <w:rPr>
-                <w:b/>
-                <w:bCs/>
-                <w:lang w:val="en-US"/>
-              </w:rPr>
-              <w:t>Tool</w:t>
-            </w:r>
-          </w:p>
-        </w:tc>
-        <w:tc>
-          <w:tcPr>
-            <w:tcW w:w="2695" w:type="dxa"/>
-          </w:tcPr>
-          <w:p>
-            <w:pPr>
-              <w:spacing w:before="120" w:after="120"/>
-              <w:rPr>
-                <w:b/>
-                <w:bCs/>
-                <w:lang w:val="en-US"/>
-              </w:rPr>
-            </w:pPr>
-            <w:r>
-              <w:rPr>
-                <w:b/>
-                <w:bCs/>
-                <w:lang w:val="en-US"/>
-              </w:rPr>
-              <w:t>Key features</w:t>
-            </w:r>
-          </w:p>
-        </w:tc>
-        <w:tc>
-          <w:tcPr>
-            <w:tcW w:w="2695" w:type="dxa"/>
-          </w:tcPr>
-          <w:p>
-            <w:pPr>
-              <w:spacing w:before="120" w:after="120"/>
-              <w:rPr>
-                <w:b/>
-                <w:bCs/>
-                <w:lang w:val="en-US"/>
-              </w:rPr>
-            </w:pPr>
-            <w:r>
-              <w:rPr>
-                <w:b/>
-                <w:bCs/>
-                <w:lang w:val="en-US"/>
-              </w:rPr>
-              <w:t>Usage notes</w:t>
-            </w:r>
-          </w:p>
-        </w:tc>
-      </w:tr>
-      <w:tr>
-        <w:tc>
-          <w:tcPr>
-            <w:tcW w:w="2706" w:type="dxa"/>
-          </w:tcPr>
-          <w:p>
-            <w:pPr>
-              <w:spacing w:before="120" w:after="120"/>
-              <w:rPr>
-                <w:lang w:val="en-US"/>
-              </w:rPr>
-            </w:pPr>
-            <w:r>
-              <w:rPr>
-                <w:lang w:val="en-US"/>
-              </w:rPr>
-              <w:t>Represents the content of how many users recommend the content.</w:t>
-            </w:r>
-          </w:p>
-        </w:tc>
-        <w:tc>
-          <w:tcPr>
-            <w:tcW w:w="2694" w:type="dxa"/>
-          </w:tcPr>
-          <w:p>
-            <w:pPr>
-              <w:spacing w:before="120" w:after="120"/>
-              <w:rPr>
-                <w:lang w:val="en-US"/>
-              </w:rPr>
-            </w:pPr>
-            <w:r>
-              <w:rPr>
-                <w:lang w:val="en-US"/>
-              </w:rPr>
-              <w:t>A button to push and show the total count of the content has been liked by others</w:t>
-            </w:r>
-          </w:p>
-        </w:tc>
-        <w:tc>
-          <w:tcPr>
-            <w:tcW w:w="2695" w:type="dxa"/>
-          </w:tcPr>
-          <w:p>
-            <w:pPr>
-              <w:spacing w:before="120" w:after="120"/>
-              <w:rPr>
-                <w:lang w:val="en-US"/>
-              </w:rPr>
-            </w:pPr>
-            <w:r>
-              <w:rPr>
-                <w:lang w:val="en-US"/>
-              </w:rPr>
-              <w:t>Simple as Facebook or Twitter. Button and total count.</w:t>
-            </w:r>
-          </w:p>
-        </w:tc>
-        <w:tc>
-          <w:tcPr>
-            <w:tcW w:w="2695" w:type="dxa"/>
-          </w:tcPr>
-          <w:p>
-            <w:pPr>
-              <w:spacing w:before="120" w:after="120"/>
-              <w:rPr>
-                <w:lang w:val="en-US"/>
-              </w:rPr>
-            </w:pPr>
-            <w:r>
-              <w:rPr>
-                <w:lang w:val="en-US"/>
-              </w:rPr>
-              <w:t>A user pushes the button and the content shows the total count of like.</w:t>
-            </w:r>
-          </w:p>
-        </w:tc>
-      </w:tr>
-    </w:tbl>
-    <w:p>
-      <w:pPr>
-        <w:spacing w:after="0"/>
-      </w:pPr>
-    </w:p>
-    <w:p>
-      <w:pPr>
-        <w:spacing w:after="0"/>
-      </w:pPr>
-    </w:p>
-    <w:tbl>
-      <w:tblPr>
-        <w:tblStyle w:val="TableGrid"/>
-        <w:tblW w:w="0" w:type="auto"/>
-        <w:tblLook w:val="04A0" w:firstRow="1" w:lastRow="0" w:firstColumn="1" w:lastColumn="0" w:noHBand="0" w:noVBand="1"/>
-      </w:tblPr>
-      <w:tblGrid>
-        <w:gridCol w:w="2706"/>
-        <w:gridCol w:w="2694"/>
-        <w:gridCol w:w="2695"/>
-        <w:gridCol w:w="2695"/>
-      </w:tblGrid>
-      <w:tr>
-        <w:tc>
-          <w:tcPr>
-            <w:tcW w:w="2706" w:type="dxa"/>
-            <w:shd w:val="clear" w:color="auto" w:fill="D9E2F3" w:themeFill="accent1" w:themeFillTint="33"/>
-          </w:tcPr>
-          <w:p>
-            <w:pPr>
-              <w:spacing w:before="120" w:after="120"/>
-              <w:rPr>
-                <w:b/>
-                <w:bCs/>
-                <w:lang w:val="en-US"/>
-              </w:rPr>
-            </w:pPr>
-            <w:r>
-              <w:rPr>
-                <w:b/>
-                <w:bCs/>
-                <w:lang w:val="en-US"/>
-              </w:rPr>
-              <w:t>Stand-alone tool</w:t>
-            </w:r>
-          </w:p>
-        </w:tc>
-        <w:tc>
-          <w:tcPr>
-            <w:tcW w:w="8084" w:type="dxa"/>
-            <w:gridSpan w:val="3"/>
-            <w:shd w:val="clear" w:color="auto" w:fill="D9E2F3" w:themeFill="accent1" w:themeFillTint="33"/>
-          </w:tcPr>
-          <w:p>
-            <w:pPr>
-              <w:spacing w:before="120" w:after="120"/>
-              <w:rPr>
-                <w:b/>
-                <w:bCs/>
-                <w:lang w:val="en-US"/>
-              </w:rPr>
-            </w:pPr>
-            <w:r>
-              <w:rPr>
-                <w:b/>
-                <w:bCs/>
-                <w:lang w:val="en-US"/>
-              </w:rPr>
-              <w:t>Like button tool</w:t>
-            </w:r>
-          </w:p>
-        </w:tc>
-      </w:tr>
-      <w:tr>
-        <w:tc>
-          <w:tcPr>
-            <w:tcW w:w="2706" w:type="dxa"/>
-          </w:tcPr>
-          <w:p>
-            <w:pPr>
-              <w:spacing w:before="120" w:after="120"/>
-              <w:rPr>
-                <w:b/>
-                <w:bCs/>
-                <w:lang w:val="en-US"/>
-              </w:rPr>
-            </w:pPr>
-            <w:r>
-              <w:rPr>
-                <w:b/>
-                <w:bCs/>
-                <w:lang w:val="en-US"/>
-              </w:rPr>
-              <w:t>Supported activities</w:t>
-            </w:r>
-          </w:p>
-        </w:tc>
-        <w:tc>
-          <w:tcPr>
-            <w:tcW w:w="2694" w:type="dxa"/>
-          </w:tcPr>
-          <w:p>
-            <w:pPr>
-              <w:spacing w:before="120" w:after="120"/>
-              <w:rPr>
-                <w:b/>
-                <w:bCs/>
-                <w:lang w:val="en-US"/>
-              </w:rPr>
-            </w:pPr>
-            <w:r>
-              <w:rPr>
-                <w:b/>
-                <w:bCs/>
-                <w:lang w:val="en-US"/>
-              </w:rPr>
-              <w:t>Tool</w:t>
-            </w:r>
-          </w:p>
-        </w:tc>
-        <w:tc>
-          <w:tcPr>
-            <w:tcW w:w="2695" w:type="dxa"/>
-          </w:tcPr>
-          <w:p>
-            <w:pPr>
-              <w:spacing w:before="120" w:after="120"/>
-              <w:rPr>
-                <w:b/>
-                <w:bCs/>
-                <w:lang w:val="en-US"/>
-              </w:rPr>
-            </w:pPr>
-            <w:r>
-              <w:rPr>
-                <w:b/>
-                <w:bCs/>
-                <w:lang w:val="en-US"/>
-              </w:rPr>
-              <w:t>Key features</w:t>
-            </w:r>
-          </w:p>
-        </w:tc>
-        <w:tc>
-          <w:tcPr>
-            <w:tcW w:w="2695" w:type="dxa"/>
-          </w:tcPr>
-          <w:p>
-            <w:pPr>
-              <w:spacing w:before="120" w:after="120"/>
-              <w:rPr>
-                <w:b/>
-                <w:bCs/>
-                <w:lang w:val="en-US"/>
-              </w:rPr>
-            </w:pPr>
-            <w:r>
-              <w:rPr>
-                <w:b/>
-                <w:bCs/>
-                <w:lang w:val="en-US"/>
-              </w:rPr>
-              <w:t>Usage notes</w:t>
-            </w:r>
-          </w:p>
-        </w:tc>
-      </w:tr>
-      <w:tr>
-        <w:tc>
-          <w:tcPr>
-            <w:tcW w:w="2706" w:type="dxa"/>
-          </w:tcPr>
-          <w:p>
-            <w:pPr>
-              <w:spacing w:before="120" w:after="120"/>
-              <w:rPr>
-                <w:lang w:val="en-US"/>
-              </w:rPr>
-            </w:pPr>
-            <w:r>
-              <w:rPr>
-                <w:lang w:val="en-US"/>
-              </w:rPr>
-              <w:t>Categorize the content</w:t>
-            </w:r>
-          </w:p>
-        </w:tc>
-        <w:tc>
-          <w:tcPr>
-            <w:tcW w:w="2694" w:type="dxa"/>
-          </w:tcPr>
-          <w:p>
-            <w:pPr>
-              <w:spacing w:before="120" w:after="120"/>
-              <w:rPr>
-                <w:lang w:val="en-US"/>
-              </w:rPr>
-            </w:pPr>
-            <w:r>
-              <w:rPr>
-                <w:lang w:val="en-US"/>
-              </w:rPr>
-              <w:t>Add hash tag</w:t>
-            </w:r>
-          </w:p>
-        </w:tc>
-        <w:tc>
-          <w:tcPr>
-            <w:tcW w:w="2695" w:type="dxa"/>
-          </w:tcPr>
-          <w:p>
-            <w:pPr>
-              <w:spacing w:before="120" w:after="120"/>
-              <w:rPr>
-                <w:lang w:val="en-US"/>
-              </w:rPr>
-            </w:pPr>
-            <w:r>
-              <w:rPr>
-                <w:lang w:val="en-US"/>
-              </w:rPr>
-              <w:t xml:space="preserve">With the delimiter of </w:t>
-            </w:r>
-            <w:r>
-              <w:rPr>
-                <w:lang w:val="en-US"/>
-              </w:rPr>
-              <w:t>comma (</w:t>
-            </w:r>
-            <w:r>
-              <w:rPr>
-                <w:lang w:val="en-US"/>
-              </w:rPr>
-              <w:t>,) users can add any keywords on the content</w:t>
-            </w:r>
-          </w:p>
-        </w:tc>
-        <w:tc>
-          <w:tcPr>
-            <w:tcW w:w="2695" w:type="dxa"/>
-          </w:tcPr>
-          <w:p>
-            <w:pPr>
-              <w:spacing w:before="120" w:after="120"/>
-              <w:rPr>
-                <w:lang w:val="en-US"/>
-              </w:rPr>
-            </w:pPr>
-            <w:r>
-              <w:rPr>
-                <w:lang w:val="en-US"/>
-              </w:rPr>
-              <w:t>Users add multiple keywords on the content, and these will work as search keyword as well.</w:t>
-            </w:r>
-          </w:p>
-        </w:tc>
-      </w:tr>
-    </w:tbl>
-    <w:p>
-      <w:pPr>
-        <w:spacing w:after="0"/>
-        <w:rPr>
-          <w:lang w:eastAsia="ko-KR"/>
-        </w:rPr>
-      </w:pPr>
-      <w:bookmarkStart w:id="0" w:name="_GoBack"/>
-      <w:bookmarkEnd w:id="0"/>
+        <w:rPr>
+          <w:lang w:val="en-US"/>
+        </w:rPr>
+      </w:pPr>
     </w:p>
     <w:sectPr>
       <w:headerReference w:type="default" r:id="rId8"/>
@@ -3910,7 +3332,6 @@
   <w:style w:type="character" w:default="1" w:styleId="DefaultParagraphFont">
     <w:name w:val="Default Paragraph Font"/>
     <w:uiPriority w:val="1"/>
-    <w:semiHidden/>
     <w:unhideWhenUsed/>
   </w:style>
   <w:style w:type="table" w:default="1" w:styleId="TableNormal">
@@ -4007,6 +3428,59 @@
       <w:ind w:left="720"/>
       <w:contextualSpacing/>
     </w:pPr>
+  </w:style>
+  <w:style w:type="character" w:styleId="Hyperlink">
+    <w:name w:val="Hyperlink"/>
+    <w:basedOn w:val="DefaultParagraphFont"/>
+    <w:uiPriority w:val="99"/>
+    <w:unhideWhenUsed/>
+    <w:rsid w:val="00274D2B"/>
+    <w:rPr>
+      <w:color w:val="0563C1" w:themeColor="hyperlink"/>
+      <w:u w:val="single"/>
+    </w:rPr>
+  </w:style>
+  <w:style w:type="character" w:styleId="UnresolvedMention">
+    <w:name w:val="Unresolved Mention"/>
+    <w:basedOn w:val="DefaultParagraphFont"/>
+    <w:uiPriority w:val="99"/>
+    <w:semiHidden/>
+    <w:unhideWhenUsed/>
+    <w:rsid w:val="00274D2B"/>
+    <w:rPr>
+      <w:color w:val="605E5C"/>
+      <w:shd w:val="clear" w:color="auto" w:fill="E1DFDD"/>
+    </w:rPr>
+  </w:style>
+  <w:style w:type="paragraph" w:styleId="BalloonText">
+    <w:name w:val="Balloon Text"/>
+    <w:basedOn w:val="Normal"/>
+    <w:link w:val="BalloonTextChar"/>
+    <w:uiPriority w:val="99"/>
+    <w:semiHidden/>
+    <w:unhideWhenUsed/>
+    <w:rsid w:val="00BA6904"/>
+    <w:pPr>
+      <w:spacing w:after="0" w:line="240" w:lineRule="auto"/>
+    </w:pPr>
+    <w:rPr>
+      <w:rFonts w:ascii="Times New Roman" w:hAnsi="Times New Roman" w:cs="Times New Roman"/>
+      <w:sz w:val="18"/>
+      <w:szCs w:val="18"/>
+    </w:rPr>
+  </w:style>
+  <w:style w:type="character" w:customStyle="1" w:styleId="BalloonTextChar">
+    <w:name w:val="Balloon Text Char"/>
+    <w:basedOn w:val="DefaultParagraphFont"/>
+    <w:link w:val="BalloonText"/>
+    <w:uiPriority w:val="99"/>
+    <w:semiHidden/>
+    <w:rsid w:val="00BA6904"/>
+    <w:rPr>
+      <w:rFonts w:ascii="Times New Roman" w:hAnsi="Times New Roman" w:cs="Times New Roman"/>
+      <w:sz w:val="18"/>
+      <w:szCs w:val="18"/>
+    </w:rPr>
   </w:style>
 </w:styles>
 </file>
@@ -4311,7 +3785,7 @@
 </file>
 
 <file path=customXml/itemProps1.xml><?xml version="1.0" encoding="utf-8"?>
-<ds:datastoreItem xmlns:ds="http://schemas.openxmlformats.org/officeDocument/2006/customXml" ds:itemID="{64CDB50B-A566-4C4D-8C47-229D09E91D73}">
+<ds:datastoreItem xmlns:ds="http://schemas.openxmlformats.org/officeDocument/2006/customXml" ds:itemID="{FDD6DEAF-9790-A64C-AC50-7AA046C295AC}">
   <ds:schemaRefs>
     <ds:schemaRef ds:uri="http://schemas.openxmlformats.org/officeDocument/2006/bibliography"/>
   </ds:schemaRefs>

</xml_diff>

<commit_message>
Add on more thing on Activity #3: Technology configuration inventory
</commit_message>
<xml_diff>
--- a/Documents/D01-Community Research and Understanding Feb3-2021/P03 - 405 - Activity - Technology configuration inventory.docx
+++ b/Documents/D01-Community Research and Understanding Feb3-2021/P03 - 405 - Activity - Technology configuration inventory.docx
@@ -148,7 +148,19 @@
               <w:rPr>
                 <w:lang w:val="en-US"/>
               </w:rPr>
-              <w:t>Brandon Clark, Brian Kim</w:t>
+              <w:t>Brandon Clark</w:t>
+            </w:r>
+            <w:r>
+              <w:rPr>
+                <w:lang w:val="en-US"/>
+              </w:rPr>
+              <w:t>e</w:t>
+            </w:r>
+            <w:r>
+              <w:rPr>
+                <w:lang w:val="en-US"/>
+              </w:rPr>
+              <w:t>, Brian Kim</w:t>
             </w:r>
           </w:p>
         </w:tc>
@@ -877,19 +889,7 @@
               <w:rPr>
                 <w:lang w:val="en-US"/>
               </w:rPr>
-              <w:t>Manage</w:t>
-            </w:r>
-            <w:r>
-              <w:rPr>
-                <w:lang w:val="en-US"/>
-              </w:rPr>
-              <w:t>s</w:t>
-            </w:r>
-            <w:r>
-              <w:rPr>
-                <w:lang w:val="en-US"/>
-              </w:rPr>
-              <w:t xml:space="preserve"> video clips</w:t>
+              <w:t>Manage video clips</w:t>
             </w:r>
             <w:r>
               <w:rPr>
@@ -907,7 +907,7 @@
               <w:rPr>
                 <w:lang w:val="en-US"/>
               </w:rPr>
-              <w:t>make a new upload or live stream, adds descriptions</w:t>
+              <w:t>make a new upload or live stream, add descriptions</w:t>
             </w:r>
             <w:r>
               <w:rPr>
@@ -950,15 +950,7 @@
               <w:rPr>
                 <w:lang w:val="en-US"/>
               </w:rPr>
-              <w:t>. Enable to edit descriptions in the middle of uploading process</w:t>
-            </w:r>
-            <w:bookmarkStart w:id="0" w:name="_GoBack"/>
-            <w:bookmarkEnd w:id="0"/>
-            <w:r>
-              <w:rPr>
-                <w:lang w:val="en-US"/>
-              </w:rPr>
-              <w:t>.</w:t>
+              <w:t>. Enable to edit descriptions in the middle of uploading process.</w:t>
             </w:r>
           </w:p>
         </w:tc>
@@ -1023,7 +1015,19 @@
               <w:rPr>
                 <w:lang w:val="en-US"/>
               </w:rPr>
-              <w:t>Make playlists using links from the video uploaded</w:t>
+              <w:t>Make playlists using links from the video</w:t>
+            </w:r>
+            <w:r>
+              <w:rPr>
+                <w:lang w:val="en-US"/>
+              </w:rPr>
+              <w:t>s</w:t>
+            </w:r>
+            <w:r>
+              <w:rPr>
+                <w:lang w:val="en-US"/>
+              </w:rPr>
+              <w:t xml:space="preserve"> uploaded</w:t>
             </w:r>
           </w:p>
         </w:tc>
@@ -1056,21 +1060,19 @@
               <w:rPr>
                 <w:lang w:val="en-US"/>
               </w:rPr>
-              <w:t xml:space="preserve"> checkbox is enabled, the playlists </w:t>
-            </w:r>
-            <w:proofErr w:type="gramStart"/>
-            <w:r>
-              <w:rPr>
-                <w:lang w:val="en-US"/>
-              </w:rPr>
-              <w:t>plays</w:t>
-            </w:r>
-            <w:proofErr w:type="gramEnd"/>
-            <w:r>
-              <w:rPr>
-                <w:lang w:val="en-US"/>
-              </w:rPr>
-              <w:t xml:space="preserve"> automatically the videos according to the order of the playlist.</w:t>
+              <w:t xml:space="preserve"> checkbox is enabled, the playlist </w:t>
+            </w:r>
+            <w:r>
+              <w:rPr>
+                <w:lang w:val="en-US"/>
+              </w:rPr>
+              <w:t xml:space="preserve">automatically </w:t>
+            </w:r>
+            <w:r>
+              <w:rPr>
+                <w:lang w:val="en-US"/>
+              </w:rPr>
+              <w:t>plays the videos according to the order of the playlist.</w:t>
             </w:r>
           </w:p>
         </w:tc>
@@ -1130,7 +1132,19 @@
               <w:rPr>
                 <w:lang w:val="en-US"/>
               </w:rPr>
-              <w:t xml:space="preserve">Post comments under a video, reply someone’s comments </w:t>
+              <w:t>Post comments under a video, reply</w:t>
+            </w:r>
+            <w:r>
+              <w:rPr>
+                <w:lang w:val="en-US"/>
+              </w:rPr>
+              <w:t xml:space="preserve"> to</w:t>
+            </w:r>
+            <w:r>
+              <w:rPr>
+                <w:lang w:val="en-US"/>
+              </w:rPr>
+              <w:t xml:space="preserve"> someone’s comments </w:t>
             </w:r>
           </w:p>
         </w:tc>
@@ -1149,7 +1163,7 @@
               <w:rPr>
                 <w:lang w:val="en-US"/>
               </w:rPr>
-              <w:t>Feedbacking for the video</w:t>
+              <w:t>Feedback for the video</w:t>
             </w:r>
           </w:p>
         </w:tc>
@@ -1227,13 +1241,43 @@
               <w:rPr>
                 <w:lang w:val="en-US"/>
               </w:rPr>
-              <w:t>Even though it has the best search results by using google search engine, it is not enough.</w:t>
-            </w:r>
-            <w:r>
-              <w:rPr>
-                <w:lang w:val="en-US"/>
-              </w:rPr>
-              <w:t xml:space="preserve"> Because all the videos are not well categorized.</w:t>
+              <w:t>Even though</w:t>
+            </w:r>
+            <w:r>
+              <w:rPr>
+                <w:lang w:val="en-US"/>
+              </w:rPr>
+              <w:t xml:space="preserve"> Google’s search engine gives the most results</w:t>
+            </w:r>
+            <w:r>
+              <w:rPr>
+                <w:lang w:val="en-US"/>
+              </w:rPr>
+              <w:t>, it is not enough.</w:t>
+            </w:r>
+            <w:r>
+              <w:rPr>
+                <w:lang w:val="en-US"/>
+              </w:rPr>
+              <w:t xml:space="preserve"> </w:t>
+            </w:r>
+            <w:r>
+              <w:rPr>
+                <w:lang w:val="en-US"/>
+              </w:rPr>
+              <w:t>We need to improve the results by</w:t>
+            </w:r>
+            <w:r>
+              <w:rPr>
+                <w:lang w:val="en-US"/>
+              </w:rPr>
+              <w:t xml:space="preserve"> </w:t>
+            </w:r>
+            <w:r>
+              <w:rPr>
+                <w:lang w:val="en-US"/>
+              </w:rPr>
+              <w:t>categorizing and ordering the videos.</w:t>
             </w:r>
           </w:p>
         </w:tc>
@@ -1292,7 +1336,13 @@
               <w:rPr>
                 <w:lang w:val="en-US"/>
               </w:rPr>
-              <w:t>Copy encoded URL for the video and paste on any posting service</w:t>
+              <w:t xml:space="preserve">Copy encoded URL for the video and paste on any </w:t>
+            </w:r>
+            <w:r>
+              <w:rPr>
+                <w:lang w:val="en-US"/>
+              </w:rPr>
+              <w:t>online discussion platform</w:t>
             </w:r>
           </w:p>
         </w:tc>
@@ -1311,21 +1361,19 @@
               <w:rPr>
                 <w:lang w:val="en-US"/>
               </w:rPr>
-              <w:t xml:space="preserve">This can be used a better categorizing </w:t>
-            </w:r>
-            <w:proofErr w:type="gramStart"/>
-            <w:r>
-              <w:rPr>
-                <w:lang w:val="en-US"/>
-              </w:rPr>
-              <w:t>solutions</w:t>
-            </w:r>
-            <w:proofErr w:type="gramEnd"/>
-            <w:r>
-              <w:rPr>
-                <w:lang w:val="en-US"/>
-              </w:rPr>
-              <w:t>.</w:t>
+              <w:t xml:space="preserve">This can be used </w:t>
+            </w:r>
+            <w:r>
+              <w:rPr>
+                <w:lang w:val="en-US"/>
+              </w:rPr>
+              <w:t xml:space="preserve">as </w:t>
+            </w:r>
+            <w:r>
+              <w:rPr>
+                <w:lang w:val="en-US"/>
+              </w:rPr>
+              <w:t>a better categorizing solution.</w:t>
             </w:r>
           </w:p>
         </w:tc>
@@ -1339,6 +1387,603 @@
         </w:rPr>
       </w:pPr>
     </w:p>
+    <w:tbl>
+      <w:tblPr>
+        <w:tblStyle w:val="TableGrid"/>
+        <w:tblW w:w="0" w:type="auto"/>
+        <w:tblLook w:val="04A0" w:firstRow="1" w:lastRow="0" w:firstColumn="1" w:lastColumn="0" w:noHBand="0" w:noVBand="1"/>
+      </w:tblPr>
+      <w:tblGrid>
+        <w:gridCol w:w="2706"/>
+        <w:gridCol w:w="2694"/>
+        <w:gridCol w:w="2695"/>
+        <w:gridCol w:w="2695"/>
+      </w:tblGrid>
+      <w:tr>
+        <w:tc>
+          <w:tcPr>
+            <w:tcW w:w="2706" w:type="dxa"/>
+            <w:shd w:val="clear" w:color="auto" w:fill="E2EFD9" w:themeFill="accent6" w:themeFillTint="33"/>
+          </w:tcPr>
+          <w:p>
+            <w:pPr>
+              <w:spacing w:before="120" w:after="120"/>
+              <w:rPr>
+                <w:b/>
+                <w:bCs/>
+                <w:lang w:val="en-US"/>
+              </w:rPr>
+            </w:pPr>
+            <w:r>
+              <w:rPr>
+                <w:b/>
+                <w:bCs/>
+                <w:lang w:val="en-US"/>
+              </w:rPr>
+              <w:t>Platform</w:t>
+            </w:r>
+          </w:p>
+        </w:tc>
+        <w:tc>
+          <w:tcPr>
+            <w:tcW w:w="8084" w:type="dxa"/>
+            <w:gridSpan w:val="3"/>
+            <w:shd w:val="clear" w:color="auto" w:fill="E2EFD9" w:themeFill="accent6" w:themeFillTint="33"/>
+          </w:tcPr>
+          <w:p>
+            <w:pPr>
+              <w:spacing w:before="120" w:after="120"/>
+              <w:rPr>
+                <w:b/>
+                <w:bCs/>
+                <w:lang w:val="en-US"/>
+              </w:rPr>
+            </w:pPr>
+            <w:r>
+              <w:rPr>
+                <w:b/>
+                <w:bCs/>
+                <w:lang w:val="en-US"/>
+              </w:rPr>
+              <w:t xml:space="preserve">video tutoring platform with subscription </w:t>
+            </w:r>
+            <w:proofErr w:type="gramStart"/>
+            <w:r>
+              <w:rPr>
+                <w:b/>
+                <w:bCs/>
+                <w:lang w:val="en-US"/>
+              </w:rPr>
+              <w:t>fee(</w:t>
+            </w:r>
+            <w:proofErr w:type="gramEnd"/>
+            <w:r>
+              <w:rPr>
+                <w:b/>
+                <w:bCs/>
+                <w:lang w:val="en-US"/>
+              </w:rPr>
+              <w:t>per bandwidth, storage and week)</w:t>
+            </w:r>
+          </w:p>
+        </w:tc>
+      </w:tr>
+      <w:tr>
+        <w:tc>
+          <w:tcPr>
+            <w:tcW w:w="10790" w:type="dxa"/>
+            <w:gridSpan w:val="4"/>
+            <w:shd w:val="clear" w:color="auto" w:fill="FFF2CC" w:themeFill="accent4" w:themeFillTint="33"/>
+          </w:tcPr>
+          <w:p>
+            <w:pPr>
+              <w:spacing w:before="120" w:after="120"/>
+              <w:rPr>
+                <w:b/>
+                <w:bCs/>
+                <w:lang w:val="en-US"/>
+              </w:rPr>
+            </w:pPr>
+            <w:r>
+              <w:rPr>
+                <w:b/>
+                <w:bCs/>
+                <w:lang w:val="en-US"/>
+              </w:rPr>
+              <w:t>Vimeo(http://vimeo.com)</w:t>
+            </w:r>
+          </w:p>
+        </w:tc>
+      </w:tr>
+      <w:tr>
+        <w:tc>
+          <w:tcPr>
+            <w:tcW w:w="2706" w:type="dxa"/>
+            <w:shd w:val="clear" w:color="auto" w:fill="FFF2CC" w:themeFill="accent4" w:themeFillTint="33"/>
+          </w:tcPr>
+          <w:p>
+            <w:pPr>
+              <w:spacing w:before="120" w:after="120"/>
+              <w:rPr>
+                <w:b/>
+                <w:bCs/>
+                <w:lang w:val="en-US"/>
+              </w:rPr>
+            </w:pPr>
+            <w:r>
+              <w:rPr>
+                <w:b/>
+                <w:bCs/>
+                <w:lang w:val="en-US"/>
+              </w:rPr>
+              <w:t>Supported activities</w:t>
+            </w:r>
+          </w:p>
+        </w:tc>
+        <w:tc>
+          <w:tcPr>
+            <w:tcW w:w="2694" w:type="dxa"/>
+            <w:shd w:val="clear" w:color="auto" w:fill="FFF2CC" w:themeFill="accent4" w:themeFillTint="33"/>
+          </w:tcPr>
+          <w:p>
+            <w:pPr>
+              <w:spacing w:before="120" w:after="120"/>
+              <w:rPr>
+                <w:b/>
+                <w:bCs/>
+                <w:lang w:val="en-US"/>
+              </w:rPr>
+            </w:pPr>
+            <w:r>
+              <w:rPr>
+                <w:b/>
+                <w:bCs/>
+                <w:lang w:val="en-US"/>
+              </w:rPr>
+              <w:t>Tools</w:t>
+            </w:r>
+          </w:p>
+        </w:tc>
+        <w:tc>
+          <w:tcPr>
+            <w:tcW w:w="2695" w:type="dxa"/>
+            <w:shd w:val="clear" w:color="auto" w:fill="FFF2CC" w:themeFill="accent4" w:themeFillTint="33"/>
+          </w:tcPr>
+          <w:p>
+            <w:pPr>
+              <w:spacing w:before="120" w:after="120"/>
+              <w:rPr>
+                <w:b/>
+                <w:bCs/>
+                <w:lang w:val="en-US"/>
+              </w:rPr>
+            </w:pPr>
+            <w:r>
+              <w:rPr>
+                <w:b/>
+                <w:bCs/>
+                <w:lang w:val="en-US"/>
+              </w:rPr>
+              <w:t>Key features</w:t>
+            </w:r>
+          </w:p>
+        </w:tc>
+        <w:tc>
+          <w:tcPr>
+            <w:tcW w:w="2695" w:type="dxa"/>
+            <w:shd w:val="clear" w:color="auto" w:fill="FFF2CC" w:themeFill="accent4" w:themeFillTint="33"/>
+          </w:tcPr>
+          <w:p>
+            <w:pPr>
+              <w:spacing w:before="120" w:after="120"/>
+              <w:rPr>
+                <w:b/>
+                <w:bCs/>
+                <w:lang w:val="en-US"/>
+              </w:rPr>
+            </w:pPr>
+            <w:r>
+              <w:rPr>
+                <w:b/>
+                <w:bCs/>
+                <w:lang w:val="en-US"/>
+              </w:rPr>
+              <w:t>Usage notes</w:t>
+            </w:r>
+          </w:p>
+        </w:tc>
+      </w:tr>
+      <w:tr>
+        <w:tc>
+          <w:tcPr>
+            <w:tcW w:w="2706" w:type="dxa"/>
+          </w:tcPr>
+          <w:p>
+            <w:pPr>
+              <w:spacing w:before="120" w:after="120"/>
+              <w:rPr>
+                <w:lang w:val="en-US"/>
+              </w:rPr>
+            </w:pPr>
+            <w:r>
+              <w:rPr>
+                <w:lang w:val="en-US"/>
+              </w:rPr>
+              <w:t>Upload video</w:t>
+            </w:r>
+            <w:r>
+              <w:rPr>
+                <w:lang w:val="en-US"/>
+              </w:rPr>
+              <w:t>s</w:t>
+            </w:r>
+            <w:r>
+              <w:rPr>
+                <w:lang w:val="en-US"/>
+              </w:rPr>
+              <w:t xml:space="preserve"> </w:t>
+            </w:r>
+          </w:p>
+        </w:tc>
+        <w:tc>
+          <w:tcPr>
+            <w:tcW w:w="2694" w:type="dxa"/>
+          </w:tcPr>
+          <w:p>
+            <w:pPr>
+              <w:spacing w:before="120" w:after="120"/>
+              <w:rPr>
+                <w:lang w:val="en-US"/>
+              </w:rPr>
+            </w:pPr>
+            <w:r>
+              <w:rPr>
+                <w:lang w:val="en-US"/>
+              </w:rPr>
+              <w:t>Videos, Create, Live events, showcases</w:t>
+            </w:r>
+          </w:p>
+        </w:tc>
+        <w:tc>
+          <w:tcPr>
+            <w:tcW w:w="2695" w:type="dxa"/>
+          </w:tcPr>
+          <w:p>
+            <w:pPr>
+              <w:spacing w:before="120" w:after="120"/>
+              <w:rPr>
+                <w:lang w:val="en-US"/>
+              </w:rPr>
+            </w:pPr>
+            <w:r>
+              <w:rPr>
+                <w:lang w:val="en-US"/>
+              </w:rPr>
+              <w:t xml:space="preserve">Manages video clips: </w:t>
+            </w:r>
+          </w:p>
+          <w:p>
+            <w:pPr>
+              <w:spacing w:before="120" w:after="120"/>
+              <w:rPr>
+                <w:lang w:val="en-US"/>
+              </w:rPr>
+            </w:pPr>
+            <w:r>
+              <w:rPr>
+                <w:lang w:val="en-US"/>
+              </w:rPr>
+              <w:t>make a new upload, live stream, editing video online, adds descriptions, keywords, hashtags, etc.</w:t>
+            </w:r>
+          </w:p>
+          <w:p>
+            <w:pPr>
+              <w:spacing w:before="120" w:after="120"/>
+              <w:rPr>
+                <w:lang w:val="en-US"/>
+              </w:rPr>
+            </w:pPr>
+            <w:r>
+              <w:rPr>
+                <w:lang w:val="en-US"/>
+              </w:rPr>
+              <w:t>Showcases creates ones’ multiple video channels.</w:t>
+            </w:r>
+          </w:p>
+        </w:tc>
+        <w:tc>
+          <w:tcPr>
+            <w:tcW w:w="2695" w:type="dxa"/>
+          </w:tcPr>
+          <w:p>
+            <w:pPr>
+              <w:spacing w:before="120" w:after="120"/>
+              <w:rPr>
+                <w:lang w:val="en-US"/>
+              </w:rPr>
+            </w:pPr>
+            <w:r>
+              <w:rPr>
+                <w:lang w:val="en-US"/>
+              </w:rPr>
+              <w:t>Normal content manage tool. Enable to edit descriptions in the middle of uploading process.</w:t>
+            </w:r>
+          </w:p>
+        </w:tc>
+      </w:tr>
+      <w:tr>
+        <w:tc>
+          <w:tcPr>
+            <w:tcW w:w="2706" w:type="dxa"/>
+          </w:tcPr>
+          <w:p>
+            <w:pPr>
+              <w:spacing w:before="120" w:after="120"/>
+              <w:rPr>
+                <w:lang w:val="en-US"/>
+              </w:rPr>
+            </w:pPr>
+            <w:r>
+              <w:rPr>
+                <w:lang w:val="en-US"/>
+              </w:rPr>
+              <w:t>Post comments</w:t>
+            </w:r>
+          </w:p>
+        </w:tc>
+        <w:tc>
+          <w:tcPr>
+            <w:tcW w:w="2694" w:type="dxa"/>
+          </w:tcPr>
+          <w:p>
+            <w:pPr>
+              <w:spacing w:before="120" w:after="120"/>
+              <w:rPr>
+                <w:lang w:val="en-US"/>
+              </w:rPr>
+            </w:pPr>
+            <w:r>
+              <w:rPr>
+                <w:lang w:val="en-US"/>
+              </w:rPr>
+              <w:t>Comments</w:t>
+            </w:r>
+          </w:p>
+        </w:tc>
+        <w:tc>
+          <w:tcPr>
+            <w:tcW w:w="2695" w:type="dxa"/>
+          </w:tcPr>
+          <w:p>
+            <w:pPr>
+              <w:spacing w:before="120" w:after="120"/>
+              <w:rPr>
+                <w:lang w:val="en-US"/>
+              </w:rPr>
+            </w:pPr>
+            <w:r>
+              <w:rPr>
+                <w:lang w:val="en-US"/>
+              </w:rPr>
+              <w:t>Post comments under a video, reply someone’s comments</w:t>
+            </w:r>
+            <w:r>
+              <w:rPr>
+                <w:lang w:val="en-US"/>
+              </w:rPr>
+              <w:t>.</w:t>
+            </w:r>
+            <w:r>
+              <w:rPr>
+                <w:lang w:val="en-US"/>
+              </w:rPr>
+              <w:t xml:space="preserve"> </w:t>
+            </w:r>
+          </w:p>
+        </w:tc>
+        <w:tc>
+          <w:tcPr>
+            <w:tcW w:w="2695" w:type="dxa"/>
+          </w:tcPr>
+          <w:p>
+            <w:pPr>
+              <w:spacing w:before="120" w:after="120"/>
+              <w:rPr>
+                <w:lang w:val="en-US"/>
+              </w:rPr>
+            </w:pPr>
+            <w:r>
+              <w:rPr>
+                <w:lang w:val="en-US"/>
+              </w:rPr>
+              <w:t>Feedbacking for the video</w:t>
+            </w:r>
+            <w:r>
+              <w:rPr>
+                <w:lang w:val="en-US"/>
+              </w:rPr>
+              <w:t>.</w:t>
+            </w:r>
+          </w:p>
+        </w:tc>
+      </w:tr>
+      <w:tr>
+        <w:tc>
+          <w:tcPr>
+            <w:tcW w:w="2706" w:type="dxa"/>
+          </w:tcPr>
+          <w:p>
+            <w:pPr>
+              <w:spacing w:before="120" w:after="120"/>
+              <w:rPr>
+                <w:lang w:val="en-US"/>
+              </w:rPr>
+            </w:pPr>
+            <w:r>
+              <w:rPr>
+                <w:lang w:val="en-US"/>
+              </w:rPr>
+              <w:t xml:space="preserve">Search </w:t>
+            </w:r>
+          </w:p>
+        </w:tc>
+        <w:tc>
+          <w:tcPr>
+            <w:tcW w:w="2694" w:type="dxa"/>
+          </w:tcPr>
+          <w:p>
+            <w:pPr>
+              <w:spacing w:before="120" w:after="120"/>
+              <w:rPr>
+                <w:lang w:val="en-US"/>
+              </w:rPr>
+            </w:pPr>
+            <w:r>
+              <w:rPr>
+                <w:lang w:val="en-US"/>
+              </w:rPr>
+              <w:t>Keywords search, hashtags</w:t>
+            </w:r>
+          </w:p>
+        </w:tc>
+        <w:tc>
+          <w:tcPr>
+            <w:tcW w:w="2695" w:type="dxa"/>
+          </w:tcPr>
+          <w:p>
+            <w:pPr>
+              <w:spacing w:before="120" w:after="120"/>
+              <w:rPr>
+                <w:lang w:val="en-US"/>
+              </w:rPr>
+            </w:pPr>
+            <w:r>
+              <w:rPr>
+                <w:lang w:val="en-US"/>
+              </w:rPr>
+              <w:t xml:space="preserve">Search using keywords on search input box and clicking </w:t>
+            </w:r>
+            <w:r>
+              <w:rPr>
+                <w:lang w:val="en-US"/>
+              </w:rPr>
+              <w:t xml:space="preserve">the </w:t>
+            </w:r>
+            <w:r>
+              <w:rPr>
+                <w:lang w:val="en-US"/>
+              </w:rPr>
+              <w:t>hashtags</w:t>
+            </w:r>
+            <w:r>
+              <w:rPr>
+                <w:lang w:val="en-US"/>
+              </w:rPr>
+              <w:t>.</w:t>
+            </w:r>
+            <w:bookmarkStart w:id="0" w:name="_GoBack"/>
+            <w:bookmarkEnd w:id="0"/>
+          </w:p>
+        </w:tc>
+        <w:tc>
+          <w:tcPr>
+            <w:tcW w:w="2695" w:type="dxa"/>
+          </w:tcPr>
+          <w:p>
+            <w:pPr>
+              <w:spacing w:before="120" w:after="120"/>
+              <w:rPr>
+                <w:lang w:val="en-US"/>
+              </w:rPr>
+            </w:pPr>
+            <w:r>
+              <w:rPr>
+                <w:lang w:val="en-US"/>
+              </w:rPr>
+              <w:t>Pretty similar with YouTube.</w:t>
+            </w:r>
+          </w:p>
+        </w:tc>
+      </w:tr>
+      <w:tr>
+        <w:tc>
+          <w:tcPr>
+            <w:tcW w:w="2706" w:type="dxa"/>
+          </w:tcPr>
+          <w:p>
+            <w:pPr>
+              <w:spacing w:before="120" w:after="120"/>
+              <w:rPr>
+                <w:lang w:val="en-US"/>
+              </w:rPr>
+            </w:pPr>
+            <w:r>
+              <w:rPr>
+                <w:lang w:val="en-US"/>
+              </w:rPr>
+              <w:t>Social functionalities</w:t>
+            </w:r>
+          </w:p>
+        </w:tc>
+        <w:tc>
+          <w:tcPr>
+            <w:tcW w:w="2694" w:type="dxa"/>
+          </w:tcPr>
+          <w:p>
+            <w:pPr>
+              <w:spacing w:before="120" w:after="120"/>
+              <w:rPr>
+                <w:lang w:val="en-US"/>
+              </w:rPr>
+            </w:pPr>
+            <w:r>
+              <w:rPr>
+                <w:lang w:val="en-US"/>
+              </w:rPr>
+              <w:t>Follow, Like, share</w:t>
+            </w:r>
+          </w:p>
+        </w:tc>
+        <w:tc>
+          <w:tcPr>
+            <w:tcW w:w="2695" w:type="dxa"/>
+          </w:tcPr>
+          <w:p>
+            <w:pPr>
+              <w:spacing w:before="120" w:after="120"/>
+              <w:rPr>
+                <w:lang w:val="en-US"/>
+              </w:rPr>
+            </w:pPr>
+            <w:r>
+              <w:rPr>
+                <w:lang w:val="en-US"/>
+              </w:rPr>
+              <w:t>Follows a user’s channel, push like button on a video, and share videos with external link</w:t>
+            </w:r>
+          </w:p>
+        </w:tc>
+        <w:tc>
+          <w:tcPr>
+            <w:tcW w:w="2695" w:type="dxa"/>
+          </w:tcPr>
+          <w:p>
+            <w:pPr>
+              <w:spacing w:before="120" w:after="120"/>
+              <w:rPr>
+                <w:lang w:val="en-US"/>
+              </w:rPr>
+            </w:pPr>
+            <w:r>
+              <w:rPr>
+                <w:lang w:val="en-US"/>
+              </w:rPr>
+              <w:t>They work similar with Facebook and Twitter functions.</w:t>
+            </w:r>
+          </w:p>
+        </w:tc>
+      </w:tr>
+    </w:tbl>
     <w:p>
       <w:pPr>
         <w:spacing w:after="0"/>
@@ -3332,6 +3977,7 @@
   <w:style w:type="character" w:default="1" w:styleId="DefaultParagraphFont">
     <w:name w:val="Default Paragraph Font"/>
     <w:uiPriority w:val="1"/>
+    <w:semiHidden/>
     <w:unhideWhenUsed/>
   </w:style>
   <w:style w:type="table" w:default="1" w:styleId="TableNormal">
@@ -3785,7 +4431,7 @@
 </file>
 
 <file path=customXml/itemProps1.xml><?xml version="1.0" encoding="utf-8"?>
-<ds:datastoreItem xmlns:ds="http://schemas.openxmlformats.org/officeDocument/2006/customXml" ds:itemID="{FDD6DEAF-9790-A64C-AC50-7AA046C295AC}">
+<ds:datastoreItem xmlns:ds="http://schemas.openxmlformats.org/officeDocument/2006/customXml" ds:itemID="{5ED8FBEE-B0CE-7A41-A5C4-7C6CAE5F46D7}">
   <ds:schemaRefs>
     <ds:schemaRef ds:uri="http://schemas.openxmlformats.org/officeDocument/2006/bibliography"/>
   </ds:schemaRefs>

</xml_diff>